<commit_message>
Introduction done! started section 2 with 3 references
</commit_message>
<xml_diff>
--- a/Thesis.docx
+++ b/Thesis.docx
@@ -968,17 +968,8 @@
                 <w:rFonts w:cs="Times New Roman"/>
                 <w:szCs w:val="24"/>
               </w:rPr>
-              <w:t xml:space="preserve">Henry </w:t>
+              <w:t>Henry Paananen</w:t>
             </w:r>
-            <w:proofErr w:type="spellStart"/>
-            <w:r>
-              <w:rPr>
-                <w:rFonts w:cs="Times New Roman"/>
-                <w:szCs w:val="24"/>
-              </w:rPr>
-              <w:t>Paananen</w:t>
-            </w:r>
-            <w:proofErr w:type="spellEnd"/>
           </w:p>
         </w:tc>
         <w:tc>
@@ -2890,6 +2881,9 @@
     </w:p>
     <w:p/>
     <w:p>
+      <w:pPr>
+        <w:spacing w:line="360" w:lineRule="auto"/>
+      </w:pPr>
       <w:r>
         <w:t xml:space="preserve">Businesses are constantly looking for innovations and innovative solutions to grow their businesses effectively. Classical software development often linked with complicated coding skills and heavily dependent on specialized expertise, which has been proven to be a major obstacle for many businesses. To minimize this </w:t>
       </w:r>
@@ -2903,8 +2897,15 @@
         <w:t xml:space="preserve">have been an effective solution, enabling developers or anyone with little to zero coding knowledge to design complex software in lesser time. </w:t>
       </w:r>
     </w:p>
-    <w:p/>
-    <w:p>
+    <w:p>
+      <w:pPr>
+        <w:spacing w:line="360" w:lineRule="auto"/>
+      </w:pPr>
+    </w:p>
+    <w:p>
+      <w:pPr>
+        <w:spacing w:line="360" w:lineRule="auto"/>
+      </w:pPr>
       <w:r>
         <w:t>Low-code and no-code applications</w:t>
       </w:r>
@@ -2912,24 +2913,47 @@
         <w:t xml:space="preserve"> give people and businesses the ability to develop services and solutions for their business without the need for programming skills. The simplicity of use of these application services is a top priority. To narrow down the services the application can offer, the initial step in the application creation process is developing the service using questionnaires. The next step in the process is creating using a drag and drop choices for pages, data displays, and text buttons. The final steps in the construction process include employee testing, connecting the application to a data source, and determining if the program can do the desired task. LCPDs are not limited to those without any prior coding knowledge. It all boils down to the purpose and the application of the intended application. Professional software developers might reduce their workload and produce prototypes more quickly with the help of such LCPDs. </w:t>
       </w:r>
     </w:p>
-    <w:p/>
-    <w:p>
+    <w:p>
+      <w:pPr>
+        <w:spacing w:line="360" w:lineRule="auto"/>
+      </w:pPr>
+    </w:p>
+    <w:p>
+      <w:pPr>
+        <w:spacing w:line="360" w:lineRule="auto"/>
+      </w:pPr>
       <w:r>
         <w:t>One of the best LCPDs is PowerApps</w:t>
       </w:r>
       <w:r>
-        <w:t xml:space="preserve"> because it is a collection of applications, services, and connectors, as well as data platform, that enables quick development of custom designs as according to the company’s needs and requirements. Also, with PowerApps, data can be stored either in the provided data platforms by Microsoft itself or in any other online or local data sources. This thesis unboxes the </w:t>
+        <w:t xml:space="preserve"> because it is a collection of applications, services, and connectors, as well as data platform, that enables quick development of custom designs as according to the company’s needs and requirements. Also, with PowerApps, data can be stored either in the provided data platforms by Microsoft itself or in any other online or local data sources. </w:t>
+      </w:r>
+      <w:r>
+        <w:t>Users can easily construct different app components, connect to various data sources</w:t>
+      </w:r>
+      <w:r>
+        <w:t xml:space="preserve">, and personalize user interface without writing a single line of code. This strategy encourages a larger range of people, including non-experienced individuals, to engage in the application development process, boosting the cooperation and creativity throughout the business. PowerApps provides a huge collection of pre-built templates that responds to several business demands while also making the app building process easy, simple, and effective. These templates provide as a strong basis for developing customized apps, saving the time and workload required to carve a fully functional app. Users may simply adapt these templates to match their personal demands, resulting in a unique solution that meets their specific organisational goals. PowerApps has transformed the way corporations approach application creation by simplifying app development and empowering non-technical individuals. This low-code platform has made accessible app development, </w:t>
+      </w:r>
+      <w:proofErr w:type="gramStart"/>
+      <w:r>
+        <w:lastRenderedPageBreak/>
+        <w:t>remov</w:t>
+      </w:r>
+      <w:r>
+        <w:t>ing</w:t>
+      </w:r>
+      <w:proofErr w:type="gramEnd"/>
+      <w:r>
+        <w:t xml:space="preserve"> obstacles and allowing businesses to swiftly innovate and adapt to changing business environments. PowerApps is prepared to shape the future of digital transformation by enabling organizations to achieve increased agility, efficiency, and creativity. </w:t>
+      </w:r>
+      <w:r>
+        <w:t xml:space="preserve">The application designed by using PowerApps can be shared by a person or groups whoever needs it, without following traditional approach for the application development process with all the stages. </w:t>
+      </w:r>
+      <w:r>
+        <w:t xml:space="preserve">This thesis unboxes the </w:t>
       </w:r>
       <w:r>
         <w:t xml:space="preserve">power of PowerApps, showing its flexibility and applicability over a broad range of business scenarios. </w:t>
-      </w:r>
-      <w:proofErr w:type="gramStart"/>
-      <w:r>
-        <w:t>In order to</w:t>
-      </w:r>
-      <w:proofErr w:type="gramEnd"/>
-      <w:r>
-        <w:t xml:space="preserve"> demonstrate the </w:t>
       </w:r>
     </w:p>
     <w:p>
@@ -2972,6 +2996,64 @@
     </w:p>
     <w:p>
       <w:pPr>
+        <w:spacing w:line="360" w:lineRule="auto"/>
+      </w:pPr>
+      <w:r>
+        <w:t>No-code and low-code development are innovative approaches that enables people with variety of technical skills to build software and web applications without using traditional programming. No-code platforms need little or zero coding knowledge, instead relying on visual interfaces and ready-made modules for program development. Low-code systems, on the other hand, require some coding, but at a more abstract level, allowing for faster creation through graphical user interface and pre-assembled modules</w:t>
+      </w:r>
+      <w:r>
+        <w:t xml:space="preserve"> (Woo, 2020)</w:t>
+      </w:r>
+      <w:r>
+        <w:t>.</w:t>
+      </w:r>
+    </w:p>
+    <w:p>
+      <w:pPr>
+        <w:spacing w:line="360" w:lineRule="auto"/>
+      </w:pPr>
+    </w:p>
+    <w:p>
+      <w:pPr>
+        <w:spacing w:line="360" w:lineRule="auto"/>
+      </w:pPr>
+      <w:r>
+        <w:t xml:space="preserve">The evolution of development approaches has seen a shift from manual coding to higher degrees of abstraction. While conventional coding required skills in languages like Java, C++, Python and many more, the emergence of low-code and no-code techniques has made accessible software production, allowing for more participation in application development from business users and non-developers. </w:t>
+      </w:r>
+    </w:p>
+    <w:p>
+      <w:pPr>
+        <w:spacing w:line="360" w:lineRule="auto"/>
+      </w:pPr>
+    </w:p>
+    <w:p>
+      <w:pPr>
+        <w:spacing w:line="360" w:lineRule="auto"/>
+      </w:pPr>
+      <w:r>
+        <w:t xml:space="preserve">Both no-code and low-code conceptual frameworks focus around shortening the app development cycles, reducing dependency on specialist experts, and encouraging collaboration among technical and non-technical stakeholders. This strategic approach attempts to improve efficiency, agility and </w:t>
+      </w:r>
+    </w:p>
+    <w:p>
+      <w:pPr>
+        <w:spacing w:line="360" w:lineRule="auto"/>
+      </w:pPr>
+      <w:r>
+        <w:t>Inclusion in the application development process (</w:t>
+      </w:r>
+      <w:proofErr w:type="spellStart"/>
+      <w:r>
+        <w:t>Rokis</w:t>
+      </w:r>
+      <w:proofErr w:type="spellEnd"/>
+      <w:r>
+        <w:t>, 2023). These frameworks are positioned to play a crucial role in creating the future landscape of software development as technology advances.</w:t>
+      </w:r>
+    </w:p>
+    <w:p/>
+    <w:p/>
+    <w:p>
+      <w:pPr>
         <w:pStyle w:val="Heading2"/>
       </w:pPr>
       <w:bookmarkStart w:id="4" w:name="_Toc151990242"/>
@@ -3240,6 +3322,304 @@
           <w:lang w:val="en-US"/>
         </w:rPr>
       </w:pPr>
+      <w:r>
+        <w:rPr>
+          <w:rFonts w:cs="Times New Roman"/>
+          <w:szCs w:val="24"/>
+          <w:lang w:val="en-US"/>
+        </w:rPr>
+        <w:t xml:space="preserve">Woo, M. Y. (2020). The rise of no/low code software development—no experience </w:t>
+      </w:r>
+      <w:proofErr w:type="gramStart"/>
+      <w:r>
+        <w:rPr>
+          <w:rFonts w:cs="Times New Roman"/>
+          <w:szCs w:val="24"/>
+          <w:lang w:val="en-US"/>
+        </w:rPr>
+        <w:t>needed?.</w:t>
+      </w:r>
+      <w:proofErr w:type="gramEnd"/>
+      <w:r>
+        <w:rPr>
+          <w:rFonts w:cs="Times New Roman"/>
+          <w:szCs w:val="24"/>
+          <w:lang w:val="en-US"/>
+        </w:rPr>
+        <w:t xml:space="preserve"> Engineering, 6(9), 960-961</w:t>
+      </w:r>
+      <w:r>
+        <w:rPr>
+          <w:rFonts w:cs="Times New Roman"/>
+          <w:szCs w:val="24"/>
+          <w:lang w:val="en-US"/>
+        </w:rPr>
+        <w:t>, Available at</w:t>
+      </w:r>
+      <w:r>
+        <w:rPr>
+          <w:rFonts w:cs="Times New Roman"/>
+          <w:szCs w:val="24"/>
+          <w:lang w:val="en-US"/>
+        </w:rPr>
+        <w:t xml:space="preserve"> </w:t>
+      </w:r>
+      <w:hyperlink r:id="rId14" w:history="1">
+        <w:r>
+          <w:rPr>
+            <w:rStyle w:val="Hyperlink"/>
+            <w:rFonts w:cs="Times New Roman"/>
+            <w:szCs w:val="24"/>
+            <w:lang w:val="en-US"/>
+          </w:rPr>
+          <w:t>https://doi.org</w:t>
+        </w:r>
+        <w:r>
+          <w:rPr>
+            <w:rStyle w:val="Hyperlink"/>
+            <w:rFonts w:cs="Times New Roman"/>
+            <w:szCs w:val="24"/>
+            <w:lang w:val="en-US"/>
+          </w:rPr>
+          <w:t>/</w:t>
+        </w:r>
+        <w:r>
+          <w:rPr>
+            <w:rStyle w:val="Hyperlink"/>
+            <w:rFonts w:cs="Times New Roman"/>
+            <w:szCs w:val="24"/>
+            <w:lang w:val="en-US"/>
+          </w:rPr>
+          <w:t>10.1016/j.eng.2020.07.007</w:t>
+        </w:r>
+      </w:hyperlink>
+      <w:r>
+        <w:rPr>
+          <w:rFonts w:cs="Times New Roman"/>
+          <w:szCs w:val="24"/>
+          <w:lang w:val="en-US"/>
+        </w:rPr>
+        <w:t xml:space="preserve"> Accessed 27</w:t>
+      </w:r>
+      <w:r>
+        <w:rPr>
+          <w:rFonts w:cs="Times New Roman"/>
+          <w:szCs w:val="24"/>
+          <w:vertAlign w:val="superscript"/>
+          <w:lang w:val="en-US"/>
+        </w:rPr>
+        <w:t>th</w:t>
+      </w:r>
+      <w:r>
+        <w:rPr>
+          <w:rFonts w:cs="Times New Roman"/>
+          <w:szCs w:val="24"/>
+          <w:lang w:val="en-US"/>
+        </w:rPr>
+        <w:t xml:space="preserve"> December 2023</w:t>
+      </w:r>
+    </w:p>
+    <w:p>
+      <w:pPr>
+        <w:spacing w:line="240" w:lineRule="auto"/>
+        <w:jc w:val="left"/>
+        <w:rPr>
+          <w:rFonts w:cs="Times New Roman"/>
+          <w:szCs w:val="24"/>
+          <w:lang w:val="en-US"/>
+        </w:rPr>
+      </w:pPr>
+    </w:p>
+    <w:p>
+      <w:pPr>
+        <w:spacing w:line="240" w:lineRule="auto"/>
+        <w:jc w:val="left"/>
+        <w:rPr>
+          <w:rFonts w:cs="Times New Roman"/>
+          <w:szCs w:val="24"/>
+          <w:lang w:val="en-US"/>
+        </w:rPr>
+      </w:pPr>
+      <w:r>
+        <w:rPr>
+          <w:rFonts w:cs="Times New Roman"/>
+          <w:szCs w:val="24"/>
+          <w:lang w:val="en-US"/>
+        </w:rPr>
+        <w:t xml:space="preserve">Kienle, H. M. and </w:t>
+      </w:r>
+      <w:proofErr w:type="spellStart"/>
+      <w:r>
+        <w:rPr>
+          <w:rFonts w:cs="Times New Roman"/>
+          <w:szCs w:val="24"/>
+          <w:lang w:val="en-US"/>
+        </w:rPr>
+        <w:t>Distante</w:t>
+      </w:r>
+      <w:proofErr w:type="spellEnd"/>
+      <w:r>
+        <w:rPr>
+          <w:rFonts w:cs="Times New Roman"/>
+          <w:szCs w:val="24"/>
+          <w:lang w:val="en-US"/>
+        </w:rPr>
+        <w:t>, D. (2013). Evolution of web systems. Evolving Software Systems, 201-228</w:t>
+      </w:r>
+      <w:r>
+        <w:rPr>
+          <w:rFonts w:cs="Times New Roman"/>
+          <w:szCs w:val="24"/>
+          <w:lang w:val="en-US"/>
+        </w:rPr>
+        <w:t>, Available at</w:t>
+      </w:r>
+      <w:r>
+        <w:rPr>
+          <w:rFonts w:cs="Times New Roman"/>
+          <w:szCs w:val="24"/>
+          <w:lang w:val="en-US"/>
+        </w:rPr>
+        <w:t xml:space="preserve"> </w:t>
+      </w:r>
+      <w:hyperlink r:id="rId15" w:history="1">
+        <w:r>
+          <w:rPr>
+            <w:rStyle w:val="Hyperlink"/>
+            <w:rFonts w:cs="Times New Roman"/>
+            <w:szCs w:val="24"/>
+            <w:lang w:val="en-US"/>
+          </w:rPr>
+          <w:t>https://doi.org/10.1007/978-3-642-45398-4_7</w:t>
+        </w:r>
+      </w:hyperlink>
+      <w:r>
+        <w:rPr>
+          <w:rFonts w:cs="Times New Roman"/>
+          <w:szCs w:val="24"/>
+          <w:lang w:val="en-US"/>
+        </w:rPr>
+        <w:t xml:space="preserve"> Accessed 27</w:t>
+      </w:r>
+      <w:r>
+        <w:rPr>
+          <w:rFonts w:cs="Times New Roman"/>
+          <w:szCs w:val="24"/>
+          <w:vertAlign w:val="superscript"/>
+          <w:lang w:val="en-US"/>
+        </w:rPr>
+        <w:t>th</w:t>
+      </w:r>
+      <w:r>
+        <w:rPr>
+          <w:rFonts w:cs="Times New Roman"/>
+          <w:szCs w:val="24"/>
+          <w:lang w:val="en-US"/>
+        </w:rPr>
+        <w:t xml:space="preserve"> December 2023</w:t>
+      </w:r>
+    </w:p>
+    <w:p>
+      <w:pPr>
+        <w:spacing w:line="240" w:lineRule="auto"/>
+        <w:jc w:val="left"/>
+        <w:rPr>
+          <w:rFonts w:cs="Times New Roman"/>
+          <w:szCs w:val="24"/>
+          <w:lang w:val="en-US"/>
+        </w:rPr>
+      </w:pPr>
+    </w:p>
+    <w:p>
+      <w:pPr>
+        <w:spacing w:line="240" w:lineRule="auto"/>
+        <w:jc w:val="left"/>
+        <w:rPr>
+          <w:rFonts w:cs="Times New Roman"/>
+          <w:szCs w:val="24"/>
+          <w:lang w:val="en-US"/>
+        </w:rPr>
+      </w:pPr>
+      <w:proofErr w:type="spellStart"/>
+      <w:r>
+        <w:rPr>
+          <w:rFonts w:cs="Times New Roman"/>
+          <w:szCs w:val="24"/>
+          <w:lang w:val="en-US"/>
+        </w:rPr>
+        <w:t>Rokis</w:t>
+      </w:r>
+      <w:proofErr w:type="spellEnd"/>
+      <w:r>
+        <w:rPr>
+          <w:rFonts w:cs="Times New Roman"/>
+          <w:szCs w:val="24"/>
+          <w:lang w:val="en-US"/>
+        </w:rPr>
+        <w:t xml:space="preserve">, K. and </w:t>
+      </w:r>
+      <w:proofErr w:type="spellStart"/>
+      <w:r>
+        <w:rPr>
+          <w:rFonts w:cs="Times New Roman"/>
+          <w:szCs w:val="24"/>
+          <w:lang w:val="en-US"/>
+        </w:rPr>
+        <w:t>Kirikova</w:t>
+      </w:r>
+      <w:proofErr w:type="spellEnd"/>
+      <w:r>
+        <w:rPr>
+          <w:rFonts w:cs="Times New Roman"/>
+          <w:szCs w:val="24"/>
+          <w:lang w:val="en-US"/>
+        </w:rPr>
+        <w:t>, M. (2023). Exploring low-code development: a comprehensive literature review. Complex Systems Informatics and Modeling Quarterly, (36), 68-86</w:t>
+      </w:r>
+      <w:r>
+        <w:rPr>
+          <w:rFonts w:cs="Times New Roman"/>
+          <w:szCs w:val="24"/>
+          <w:lang w:val="en-US"/>
+        </w:rPr>
+        <w:t xml:space="preserve">, Available at </w:t>
+      </w:r>
+      <w:hyperlink r:id="rId16" w:history="1">
+        <w:r>
+          <w:rPr>
+            <w:rStyle w:val="Hyperlink"/>
+            <w:rFonts w:cs="Times New Roman"/>
+            <w:szCs w:val="24"/>
+            <w:lang w:val="en-US"/>
+          </w:rPr>
+          <w:t>https://doi.org/10.7250/csimq.2023-36.04</w:t>
+        </w:r>
+      </w:hyperlink>
+      <w:r>
+        <w:rPr>
+          <w:rFonts w:cs="Times New Roman"/>
+          <w:szCs w:val="24"/>
+          <w:lang w:val="en-US"/>
+        </w:rPr>
+        <w:t xml:space="preserve"> Accessed 27</w:t>
+      </w:r>
+      <w:r>
+        <w:rPr>
+          <w:rFonts w:cs="Times New Roman"/>
+          <w:szCs w:val="24"/>
+          <w:vertAlign w:val="superscript"/>
+          <w:lang w:val="en-US"/>
+        </w:rPr>
+        <w:t>th</w:t>
+      </w:r>
+      <w:r>
+        <w:rPr>
+          <w:rFonts w:cs="Times New Roman"/>
+          <w:szCs w:val="24"/>
+          <w:lang w:val="en-US"/>
+        </w:rPr>
+        <w:t xml:space="preserve"> December 2023</w:t>
+      </w:r>
     </w:p>
     <w:p>
       <w:pPr>
@@ -3266,7 +3646,7 @@
         <w:spacing w:line="240" w:lineRule="auto"/>
         <w:jc w:val="left"/>
         <w:sectPr>
-          <w:headerReference w:type="default" r:id="rId14"/>
+          <w:headerReference w:type="default" r:id="rId17"/>
           <w:pgSz w:w="11906" w:h="16838" w:code="9"/>
           <w:pgMar w:top="1418" w:right="851" w:bottom="1418" w:left="1134" w:header="709" w:footer="709" w:gutter="0"/>
           <w:pgNumType w:start="1"/>
@@ -3319,7 +3699,7 @@
       </w:pPr>
     </w:p>
     <w:sectPr>
-      <w:headerReference w:type="default" r:id="rId15"/>
+      <w:headerReference w:type="default" r:id="rId18"/>
       <w:pgSz w:w="11906" w:h="16838" w:code="9"/>
       <w:pgMar w:top="1418" w:right="851" w:bottom="1418" w:left="1134" w:header="709" w:footer="709" w:gutter="0"/>
       <w:pgNumType w:start="1"/>
@@ -4757,6 +5137,30 @@
       <w:lang w:val="fi-FI" w:eastAsia="fi-FI"/>
     </w:rPr>
   </w:style>
+  <w:style w:type="character" w:styleId="UnresolvedMention">
+    <w:name w:val="Unresolved Mention"/>
+    <w:basedOn w:val="DefaultParagraphFont"/>
+    <w:uiPriority w:val="99"/>
+    <w:semiHidden/>
+    <w:unhideWhenUsed/>
+    <w:rsid w:val="002327A1"/>
+    <w:rPr>
+      <w:color w:val="605E5C"/>
+      <w:shd w:val="clear" w:color="auto" w:fill="E1DFDD"/>
+    </w:rPr>
+  </w:style>
+  <w:style w:type="character" w:styleId="FollowedHyperlink">
+    <w:name w:val="FollowedHyperlink"/>
+    <w:basedOn w:val="DefaultParagraphFont"/>
+    <w:uiPriority w:val="99"/>
+    <w:semiHidden/>
+    <w:unhideWhenUsed/>
+    <w:rsid w:val="002327A1"/>
+    <w:rPr>
+      <w:color w:val="954F72" w:themeColor="followedHyperlink"/>
+      <w:u w:val="single"/>
+    </w:rPr>
+  </w:style>
 </w:styles>
 </file>
 
@@ -5022,12 +5426,6 @@
 </file>
 
 <file path=customXml/item1.xml><?xml version="1.0" encoding="utf-8"?>
-<p:properties xmlns:p="http://schemas.microsoft.com/office/2006/metadata/properties" xmlns:xsi="http://www.w3.org/2001/XMLSchema-instance" xmlns:pc="http://schemas.microsoft.com/office/infopath/2007/PartnerControls">
-  <documentManagement/>
-</p:properties>
-</file>
-
-<file path=customXml/item2.xml><?xml version="1.0" encoding="utf-8"?>
 <?mso-contentType ?>
 <FormTemplates xmlns="http://schemas.microsoft.com/sharepoint/v3/contenttype/forms">
   <Display>DocumentLibraryForm</Display>
@@ -5036,11 +5434,13 @@
 </FormTemplates>
 </file>
 
-<file path=customXml/item3.xml><?xml version="1.0" encoding="utf-8"?>
-<b:Sources xmlns:b="http://schemas.openxmlformats.org/officeDocument/2006/bibliography" xmlns="http://schemas.openxmlformats.org/officeDocument/2006/bibliography" SelectedStyle="\APASixthEditionOfficeOnline.xsl" StyleName="APA" Version="6"/>
+<file path=customXml/item2.xml><?xml version="1.0" encoding="utf-8"?>
+<p:properties xmlns:p="http://schemas.microsoft.com/office/2006/metadata/properties" xmlns:xsi="http://www.w3.org/2001/XMLSchema-instance" xmlns:pc="http://schemas.microsoft.com/office/infopath/2007/PartnerControls">
+  <documentManagement/>
+</p:properties>
 </file>
 
-<file path=customXml/item4.xml><?xml version="1.0" encoding="utf-8"?>
+<file path=customXml/item3.xml><?xml version="1.0" encoding="utf-8"?>
 <ct:contentTypeSchema xmlns:ct="http://schemas.microsoft.com/office/2006/metadata/contentType" xmlns:ma="http://schemas.microsoft.com/office/2006/metadata/properties/metaAttributes" ct:_="" ma:_="" ma:contentTypeName="Asiakirja" ma:contentTypeID="0x010100DD18662049348E449C4B5839E65FE018" ma:contentTypeVersion="13" ma:contentTypeDescription="Luo uusi asiakirja." ma:contentTypeScope="" ma:versionID="1983079786422afb9c3fbcbc3d3eb466">
   <xsd:schema xmlns:xsd="http://www.w3.org/2001/XMLSchema" xmlns:xs="http://www.w3.org/2001/XMLSchema" xmlns:p="http://schemas.microsoft.com/office/2006/metadata/properties" xmlns:ns3="a44822e6-62eb-444b-9901-c04bb7a5fa46" xmlns:ns4="fab3c65d-2f79-4211-8e03-7debd470f571" targetNamespace="http://schemas.microsoft.com/office/2006/metadata/properties" ma:root="true" ma:fieldsID="d35978de2218c8599363cbd351c2827f" ns3:_="" ns4:_="">
     <xsd:import namespace="a44822e6-62eb-444b-9901-c04bb7a5fa46"/>
@@ -5263,7 +5663,19 @@
 </ct:contentTypeSchema>
 </file>
 
+<file path=customXml/item4.xml><?xml version="1.0" encoding="utf-8"?>
+<b:Sources xmlns:b="http://schemas.openxmlformats.org/officeDocument/2006/bibliography" xmlns="http://schemas.openxmlformats.org/officeDocument/2006/bibliography" SelectedStyle="\APASixthEditionOfficeOnline.xsl" StyleName="APA" Version="6"/>
+</file>
+
 <file path=customXml/itemProps1.xml><?xml version="1.0" encoding="utf-8"?>
+<ds:datastoreItem xmlns:ds="http://schemas.openxmlformats.org/officeDocument/2006/customXml" ds:itemID="{3E4CEE87-4CF8-45C8-8E26-170CB08E0373}">
+  <ds:schemaRefs>
+    <ds:schemaRef ds:uri="http://schemas.microsoft.com/sharepoint/v3/contenttype/forms"/>
+  </ds:schemaRefs>
+</ds:datastoreItem>
+</file>
+
+<file path=customXml/itemProps2.xml><?xml version="1.0" encoding="utf-8"?>
 <ds:datastoreItem xmlns:ds="http://schemas.openxmlformats.org/officeDocument/2006/customXml" ds:itemID="{B8262DB5-59E2-4AF6-A092-9EC56765131C}">
   <ds:schemaRefs>
     <ds:schemaRef ds:uri="http://schemas.microsoft.com/office/2006/metadata/properties"/>
@@ -5272,23 +5684,7 @@
 </ds:datastoreItem>
 </file>
 
-<file path=customXml/itemProps2.xml><?xml version="1.0" encoding="utf-8"?>
-<ds:datastoreItem xmlns:ds="http://schemas.openxmlformats.org/officeDocument/2006/customXml" ds:itemID="{3E4CEE87-4CF8-45C8-8E26-170CB08E0373}">
-  <ds:schemaRefs>
-    <ds:schemaRef ds:uri="http://schemas.microsoft.com/sharepoint/v3/contenttype/forms"/>
-  </ds:schemaRefs>
-</ds:datastoreItem>
-</file>
-
 <file path=customXml/itemProps3.xml><?xml version="1.0" encoding="utf-8"?>
-<ds:datastoreItem xmlns:ds="http://schemas.openxmlformats.org/officeDocument/2006/customXml" ds:itemID="{DC139A46-B865-4DCA-9509-8AA50BB781A4}">
-  <ds:schemaRefs>
-    <ds:schemaRef ds:uri="http://schemas.openxmlformats.org/officeDocument/2006/bibliography"/>
-  </ds:schemaRefs>
-</ds:datastoreItem>
-</file>
-
-<file path=customXml/itemProps4.xml><?xml version="1.0" encoding="utf-8"?>
 <ds:datastoreItem xmlns:ds="http://schemas.openxmlformats.org/officeDocument/2006/customXml" ds:itemID="{AED84FB4-FF50-49C3-B5CB-C5E75C3320F1}">
   <ds:schemaRefs>
     <ds:schemaRef ds:uri="http://schemas.microsoft.com/office/2006/metadata/contentType"/>
@@ -5305,4 +5701,12 @@
     <ds:schemaRef ds:uri="http://schemas.microsoft.com/internal/obd"/>
   </ds:schemaRefs>
 </ds:datastoreItem>
+</file>
+
+<file path=customXml/itemProps4.xml><?xml version="1.0" encoding="utf-8"?>
+<ds:datastoreItem xmlns:ds="http://schemas.openxmlformats.org/officeDocument/2006/customXml" ds:itemID="{DC139A46-B865-4DCA-9509-8AA50BB781A4}">
+  <ds:schemaRefs>
+    <ds:schemaRef ds:uri="http://schemas.openxmlformats.org/officeDocument/2006/bibliography"/>
+  </ds:schemaRefs>
+</ds:datastoreItem>
 </file>
</xml_diff>

<commit_message>
section 2 half done
</commit_message>
<xml_diff>
--- a/Thesis.docx
+++ b/Thesis.docx
@@ -751,28 +751,6 @@
                 <w:szCs w:val="24"/>
               </w:rPr>
             </w:pPr>
-            <w:r>
-              <w:rPr>
-                <w:rFonts w:cs="Times New Roman"/>
-                <w:szCs w:val="24"/>
-              </w:rPr>
-              <w:t>19</w:t>
-            </w:r>
-            <w:r>
-              <w:rPr>
-                <w:rFonts w:cs="Times New Roman"/>
-                <w:szCs w:val="24"/>
-                <w:vertAlign w:val="superscript"/>
-              </w:rPr>
-              <w:t>th</w:t>
-            </w:r>
-            <w:r>
-              <w:rPr>
-                <w:rFonts w:cs="Times New Roman"/>
-                <w:szCs w:val="24"/>
-              </w:rPr>
-              <w:t xml:space="preserve"> </w:t>
-            </w:r>
             <w:r>
               <w:rPr>
                 <w:rFonts w:cs="Times New Roman"/>
@@ -1263,6 +1241,114 @@
         <w:spacing w:line="360" w:lineRule="auto"/>
         <w:jc w:val="left"/>
         <w:rPr>
+          <w:rFonts w:cs="Times New Roman"/>
+          <w:bCs/>
+          <w:szCs w:val="24"/>
+          <w:lang w:val="en-US"/>
+        </w:rPr>
+      </w:pPr>
+    </w:p>
+    <w:p>
+      <w:pPr>
+        <w:spacing w:line="360" w:lineRule="auto"/>
+        <w:jc w:val="left"/>
+        <w:rPr>
+          <w:rFonts w:cs="Times New Roman"/>
+          <w:bCs/>
+          <w:szCs w:val="24"/>
+          <w:lang w:val="en-US"/>
+        </w:rPr>
+      </w:pPr>
+      <w:r>
+        <w:rPr>
+          <w:rFonts w:cs="Times New Roman"/>
+          <w:bCs/>
+          <w:szCs w:val="24"/>
+          <w:lang w:val="en-US"/>
+        </w:rPr>
+        <w:t>RAD</w:t>
+      </w:r>
+    </w:p>
+    <w:p>
+      <w:pPr>
+        <w:spacing w:line="360" w:lineRule="auto"/>
+        <w:jc w:val="left"/>
+        <w:rPr>
+          <w:rFonts w:cs="Times New Roman"/>
+          <w:bCs/>
+          <w:szCs w:val="24"/>
+          <w:lang w:val="en-US"/>
+        </w:rPr>
+      </w:pPr>
+      <w:r>
+        <w:rPr>
+          <w:rFonts w:cs="Times New Roman"/>
+          <w:bCs/>
+          <w:szCs w:val="24"/>
+          <w:lang w:val="en-US"/>
+        </w:rPr>
+        <w:t>Rapid Application Development</w:t>
+      </w:r>
+    </w:p>
+    <w:p>
+      <w:pPr>
+        <w:spacing w:line="360" w:lineRule="auto"/>
+        <w:jc w:val="left"/>
+        <w:rPr>
+          <w:rFonts w:cs="Times New Roman"/>
+          <w:bCs/>
+          <w:szCs w:val="24"/>
+          <w:lang w:val="en-US"/>
+        </w:rPr>
+      </w:pPr>
+    </w:p>
+    <w:p>
+      <w:pPr>
+        <w:spacing w:line="360" w:lineRule="auto"/>
+        <w:jc w:val="left"/>
+        <w:rPr>
+          <w:rFonts w:cs="Times New Roman"/>
+          <w:bCs/>
+          <w:szCs w:val="24"/>
+          <w:lang w:val="en-US"/>
+        </w:rPr>
+      </w:pPr>
+      <w:r>
+        <w:rPr>
+          <w:rFonts w:cs="Times New Roman"/>
+          <w:bCs/>
+          <w:szCs w:val="24"/>
+          <w:lang w:val="en-US"/>
+        </w:rPr>
+        <w:t>XP</w:t>
+      </w:r>
+    </w:p>
+    <w:p>
+      <w:pPr>
+        <w:spacing w:line="360" w:lineRule="auto"/>
+        <w:jc w:val="left"/>
+        <w:rPr>
+          <w:rFonts w:cs="Times New Roman"/>
+          <w:bCs/>
+          <w:szCs w:val="24"/>
+          <w:lang w:val="en-US"/>
+        </w:rPr>
+      </w:pPr>
+      <w:r>
+        <w:rPr>
+          <w:rFonts w:cs="Times New Roman"/>
+          <w:bCs/>
+          <w:szCs w:val="24"/>
+          <w:lang w:val="en-US"/>
+        </w:rPr>
+        <w:t>Extreme Programming</w:t>
+      </w:r>
+    </w:p>
+    <w:p>
+      <w:pPr>
+        <w:spacing w:line="360" w:lineRule="auto"/>
+        <w:jc w:val="left"/>
+        <w:rPr>
           <w:szCs w:val="24"/>
           <w:lang w:val="en-US"/>
         </w:rPr>
@@ -2880,6 +2966,7 @@
       <w:bookmarkEnd w:id="1"/>
     </w:p>
     <w:p/>
+    <w:p/>
     <w:p>
       <w:pPr>
         <w:spacing w:line="360" w:lineRule="auto"/>
@@ -2932,11 +3019,14 @@
         <w:t>Users can easily construct different app components, connect to various data sources</w:t>
       </w:r>
       <w:r>
-        <w:t xml:space="preserve">, and personalize user interface without writing a single line of code. This strategy encourages a larger range of people, including non-experienced individuals, to engage in the application development process, boosting the cooperation and creativity throughout the business. PowerApps provides a huge collection of pre-built templates that responds to several business demands while also making the app building process easy, simple, and effective. These templates provide as a strong basis for developing customized apps, saving the time and workload required to carve a fully functional app. Users may simply adapt these templates to match their personal demands, resulting in a unique solution that meets their specific organisational goals. PowerApps has transformed the way corporations approach application creation by simplifying app development and empowering non-technical individuals. This low-code platform has made accessible app development, </w:t>
+        <w:t xml:space="preserve">, and personalize user interface without writing a single line of code. This strategy encourages a larger range of people, including non-experienced individuals, to engage in the application development process, boosting the cooperation and creativity throughout the business. PowerApps provides a huge collection of pre-built templates that responds to several business demands while also making the app building process easy, simple, and effective. These templates provide as a strong basis for developing customized apps, saving the time and workload required to carve a fully functional app. Users may simply adapt these templates to match their personal demands, resulting in a unique solution that meets their specific organisational goals. PowerApps has transformed the way corporations approach application creation by simplifying app development and </w:t>
+      </w:r>
+      <w:r>
+        <w:lastRenderedPageBreak/>
+        <w:t xml:space="preserve">empowering non-technical individuals. This low-code platform has made accessible app development, </w:t>
       </w:r>
       <w:proofErr w:type="gramStart"/>
       <w:r>
-        <w:lastRenderedPageBreak/>
         <w:t>remov</w:t>
       </w:r>
       <w:r>
@@ -3062,6 +3152,95 @@
       </w:r>
       <w:bookmarkEnd w:id="4"/>
     </w:p>
+    <w:p/>
+    <w:p>
+      <w:pPr>
+        <w:spacing w:line="360" w:lineRule="auto"/>
+      </w:pPr>
+      <w:r>
+        <w:t>Advances</w:t>
+      </w:r>
+      <w:r>
+        <w:t xml:space="preserve"> in innovation, changing advertise needs, and the needs to be speed up the development process have all fueled the development of software development approaches. Early approaches, such as Waterfall model, depended on a consistent, straightforward technique, with each stage wrapped up before moving on to the following (Petersen, 2009). In any case, within the confront of persistently changing </w:t>
+      </w:r>
+      <w:r>
+        <w:t>necessities and advertise pattern, this strict system got to be constant. More iterative techniques, such as Rapid Application Development (RAD), replaced the waterfall model around the 1970s (</w:t>
+      </w:r>
+      <w:proofErr w:type="spellStart"/>
+      <w:r>
+        <w:rPr>
+          <w:rFonts w:cs="Times New Roman"/>
+          <w:color w:val="1E1D1A"/>
+          <w:shd w:val="clear" w:color="auto" w:fill="FFFFFF"/>
+        </w:rPr>
+        <w:t>Chrismanto</w:t>
+      </w:r>
+      <w:proofErr w:type="spellEnd"/>
+      <w:r>
+        <w:rPr>
+          <w:rFonts w:cs="Times New Roman"/>
+          <w:color w:val="1E1D1A"/>
+          <w:shd w:val="clear" w:color="auto" w:fill="FFFFFF"/>
+        </w:rPr>
+        <w:t>, 2019</w:t>
+      </w:r>
+      <w:r>
+        <w:t xml:space="preserve">). </w:t>
+      </w:r>
+      <w:proofErr w:type="gramStart"/>
+      <w:r>
+        <w:t>In order to</w:t>
+      </w:r>
+      <w:proofErr w:type="gramEnd"/>
+      <w:r>
+        <w:t xml:space="preserve"> enable quick prototyping and adaptability to change requirements, RAD placed a strong emphasis on partner and engineer communication. Businesses seeking to shorten their advancement cycles and provide programs more quicky to demonstrate began to employ the strategy.  </w:t>
+      </w:r>
+    </w:p>
+    <w:p>
+      <w:pPr>
+        <w:spacing w:line="360" w:lineRule="auto"/>
+      </w:pPr>
+    </w:p>
+    <w:p>
+      <w:pPr>
+        <w:spacing w:line="360" w:lineRule="auto"/>
+      </w:pPr>
+      <w:r>
+        <w:lastRenderedPageBreak/>
+        <w:t xml:space="preserve">Agile methodologies, including Scrum and Extreme Programming (XP), gained popularity in the 1990s. Agile methodologies embraced flexibility and adaptability by segmenting the development process in shorter time intervals known as sprints. This method was ideal for the dynamic nature of modern software development since it allowed for ongoing feedback and improvement. </w:t>
+      </w:r>
+      <w:r>
+        <w:t xml:space="preserve">The software development lifecycle has been shortened by the emergence of DevOps, a collaborative methodology that matches software development with IT operation. Fast organization and input rings are made possible by DevOps’ emphasis on communication, computerization, and continuous delivery. With the program’s increasing complexity and trade from connectivity, this integration has become more and more important. </w:t>
+      </w:r>
+    </w:p>
+    <w:p>
+      <w:pPr>
+        <w:spacing w:line="360" w:lineRule="auto"/>
+      </w:pPr>
+    </w:p>
+    <w:p>
+      <w:pPr>
+        <w:spacing w:line="360" w:lineRule="auto"/>
+      </w:pPr>
+      <w:r>
+        <w:t>Platforms for low-code and no-code creations have surfaced recently, expanding software development by enabling non-technical individuals to create web apps and software with little to no programming experience</w:t>
+      </w:r>
+      <w:r>
+        <w:t xml:space="preserve"> (Böck, 2021)</w:t>
+      </w:r>
+      <w:r>
+        <w:t>.</w:t>
+      </w:r>
+      <w:r>
+        <w:t xml:space="preserve"> With the use of these platforms’ drag and drop interfaces, prebuilt parts, and visual programming tools, people and organizations may create applications without needing to have much programming skills. The rising need for quicker, more flexible software development that can accommodate the demands of a larger user base is reflected in the trend toward low-code and no-code development. These platforms allow companies of all sizes to develop and adjust to a constantly changing digital world by reducing entrance barriers. </w:t>
+      </w:r>
+    </w:p>
+    <w:p>
+      <w:pPr>
+        <w:spacing w:line="360" w:lineRule="auto"/>
+      </w:pPr>
+    </w:p>
+    <w:p/>
     <w:p>
       <w:pPr>
         <w:pStyle w:val="Heading2"/>
@@ -3346,7 +3525,7 @@
           <w:szCs w:val="24"/>
           <w:lang w:val="en-US"/>
         </w:rPr>
-        <w:t xml:space="preserve"> Engineering, 6(9), 960-961</w:t>
+        <w:t xml:space="preserve"> Engineering</w:t>
       </w:r>
       <w:r>
         <w:rPr>
@@ -3372,8 +3551,99 @@
             <w:szCs w:val="24"/>
             <w:lang w:val="en-US"/>
           </w:rPr>
-          <w:t>https://doi.org</w:t>
-        </w:r>
+          <w:t>https://doi.org/10.1016/j.eng.2020.07.007</w:t>
+        </w:r>
+      </w:hyperlink>
+      <w:r>
+        <w:rPr>
+          <w:rFonts w:cs="Times New Roman"/>
+          <w:szCs w:val="24"/>
+          <w:lang w:val="en-US"/>
+        </w:rPr>
+        <w:t xml:space="preserve"> Accessed 27</w:t>
+      </w:r>
+      <w:r>
+        <w:rPr>
+          <w:rFonts w:cs="Times New Roman"/>
+          <w:szCs w:val="24"/>
+          <w:vertAlign w:val="superscript"/>
+          <w:lang w:val="en-US"/>
+        </w:rPr>
+        <w:t>th</w:t>
+      </w:r>
+      <w:r>
+        <w:rPr>
+          <w:rFonts w:cs="Times New Roman"/>
+          <w:szCs w:val="24"/>
+          <w:lang w:val="en-US"/>
+        </w:rPr>
+        <w:t xml:space="preserve"> December 2023</w:t>
+      </w:r>
+    </w:p>
+    <w:p>
+      <w:pPr>
+        <w:spacing w:line="240" w:lineRule="auto"/>
+        <w:jc w:val="left"/>
+        <w:rPr>
+          <w:rFonts w:cs="Times New Roman"/>
+          <w:szCs w:val="24"/>
+          <w:lang w:val="en-US"/>
+        </w:rPr>
+      </w:pPr>
+    </w:p>
+    <w:p>
+      <w:pPr>
+        <w:spacing w:line="240" w:lineRule="auto"/>
+        <w:jc w:val="left"/>
+        <w:rPr>
+          <w:rFonts w:cs="Times New Roman"/>
+          <w:szCs w:val="24"/>
+          <w:lang w:val="en-US"/>
+        </w:rPr>
+      </w:pPr>
+      <w:r>
+        <w:rPr>
+          <w:rFonts w:cs="Times New Roman"/>
+          <w:szCs w:val="24"/>
+          <w:lang w:val="en-US"/>
+        </w:rPr>
+        <w:t xml:space="preserve">Kienle, H. M. and </w:t>
+      </w:r>
+      <w:proofErr w:type="spellStart"/>
+      <w:r>
+        <w:rPr>
+          <w:rFonts w:cs="Times New Roman"/>
+          <w:szCs w:val="24"/>
+          <w:lang w:val="en-US"/>
+        </w:rPr>
+        <w:t>Distante</w:t>
+      </w:r>
+      <w:proofErr w:type="spellEnd"/>
+      <w:r>
+        <w:rPr>
+          <w:rFonts w:cs="Times New Roman"/>
+          <w:szCs w:val="24"/>
+          <w:lang w:val="en-US"/>
+        </w:rPr>
+        <w:t>, D. (2013). Evolution of web systems. Evolving Software Systems</w:t>
+      </w:r>
+      <w:r>
+        <w:rPr>
+          <w:rFonts w:cs="Times New Roman"/>
+          <w:szCs w:val="24"/>
+          <w:lang w:val="en-US"/>
+        </w:rPr>
+        <w:t>, Available at</w:t>
+      </w:r>
+      <w:r>
+        <w:rPr>
+          <w:rFonts w:cs="Times New Roman"/>
+          <w:szCs w:val="24"/>
+          <w:lang w:val="en-US"/>
+        </w:rPr>
+        <w:t xml:space="preserve"> </w:t>
+      </w:r>
+      <w:hyperlink r:id="rId15" w:history="1">
         <w:r>
           <w:rPr>
             <w:rStyle w:val="Hyperlink"/>
@@ -3381,8 +3651,101 @@
             <w:szCs w:val="24"/>
             <w:lang w:val="en-US"/>
           </w:rPr>
-          <w:t>/</w:t>
-        </w:r>
+          <w:t>https://doi.org/10.1007/978-3-642-45398-4_7</w:t>
+        </w:r>
+      </w:hyperlink>
+      <w:r>
+        <w:rPr>
+          <w:rFonts w:cs="Times New Roman"/>
+          <w:szCs w:val="24"/>
+          <w:lang w:val="en-US"/>
+        </w:rPr>
+        <w:t xml:space="preserve"> Accessed 27</w:t>
+      </w:r>
+      <w:r>
+        <w:rPr>
+          <w:rFonts w:cs="Times New Roman"/>
+          <w:szCs w:val="24"/>
+          <w:vertAlign w:val="superscript"/>
+          <w:lang w:val="en-US"/>
+        </w:rPr>
+        <w:t>th</w:t>
+      </w:r>
+      <w:r>
+        <w:rPr>
+          <w:rFonts w:cs="Times New Roman"/>
+          <w:szCs w:val="24"/>
+          <w:lang w:val="en-US"/>
+        </w:rPr>
+        <w:t xml:space="preserve"> December 2023</w:t>
+      </w:r>
+    </w:p>
+    <w:p>
+      <w:pPr>
+        <w:spacing w:line="240" w:lineRule="auto"/>
+        <w:jc w:val="left"/>
+        <w:rPr>
+          <w:rFonts w:cs="Times New Roman"/>
+          <w:szCs w:val="24"/>
+          <w:lang w:val="en-US"/>
+        </w:rPr>
+      </w:pPr>
+    </w:p>
+    <w:p>
+      <w:pPr>
+        <w:spacing w:line="240" w:lineRule="auto"/>
+        <w:jc w:val="left"/>
+        <w:rPr>
+          <w:rFonts w:cs="Times New Roman"/>
+          <w:szCs w:val="24"/>
+          <w:lang w:val="en-US"/>
+        </w:rPr>
+      </w:pPr>
+      <w:proofErr w:type="spellStart"/>
+      <w:r>
+        <w:rPr>
+          <w:rFonts w:cs="Times New Roman"/>
+          <w:szCs w:val="24"/>
+          <w:lang w:val="en-US"/>
+        </w:rPr>
+        <w:t>Rokis</w:t>
+      </w:r>
+      <w:proofErr w:type="spellEnd"/>
+      <w:r>
+        <w:rPr>
+          <w:rFonts w:cs="Times New Roman"/>
+          <w:szCs w:val="24"/>
+          <w:lang w:val="en-US"/>
+        </w:rPr>
+        <w:t xml:space="preserve">, K. and </w:t>
+      </w:r>
+      <w:proofErr w:type="spellStart"/>
+      <w:r>
+        <w:rPr>
+          <w:rFonts w:cs="Times New Roman"/>
+          <w:szCs w:val="24"/>
+          <w:lang w:val="en-US"/>
+        </w:rPr>
+        <w:t>Kirikova</w:t>
+      </w:r>
+      <w:proofErr w:type="spellEnd"/>
+      <w:r>
+        <w:rPr>
+          <w:rFonts w:cs="Times New Roman"/>
+          <w:szCs w:val="24"/>
+          <w:lang w:val="en-US"/>
+        </w:rPr>
+        <w:t>, M. (2023). Exploring low-code development: a comprehensive literature review. Complex Systems Informatics and Modeling Quarterly</w:t>
+      </w:r>
+      <w:r>
+        <w:rPr>
+          <w:rFonts w:cs="Times New Roman"/>
+          <w:szCs w:val="24"/>
+          <w:lang w:val="en-US"/>
+        </w:rPr>
+        <w:t xml:space="preserve">, Available at </w:t>
+      </w:r>
+      <w:hyperlink r:id="rId16" w:history="1">
         <w:r>
           <w:rPr>
             <w:rStyle w:val="Hyperlink"/>
@@ -3390,7 +3753,7 @@
             <w:szCs w:val="24"/>
             <w:lang w:val="en-US"/>
           </w:rPr>
-          <w:t>10.1016/j.eng.2020.07.007</w:t>
+          <w:t>https://doi.org/10.7250/csimq.2023-36.04</w:t>
         </w:r>
       </w:hyperlink>
       <w:r>
@@ -3426,227 +3789,240 @@
         <w:rPr>
           <w:rFonts w:cs="Times New Roman"/>
           <w:szCs w:val="24"/>
-          <w:lang w:val="en-US"/>
-        </w:rPr>
-      </w:pPr>
-    </w:p>
-    <w:p>
-      <w:pPr>
-        <w:spacing w:line="240" w:lineRule="auto"/>
-        <w:jc w:val="left"/>
-        <w:rPr>
-          <w:rFonts w:cs="Times New Roman"/>
-          <w:szCs w:val="24"/>
-          <w:lang w:val="en-US"/>
-        </w:rPr>
-      </w:pPr>
-      <w:r>
-        <w:rPr>
-          <w:rFonts w:cs="Times New Roman"/>
-          <w:szCs w:val="24"/>
-          <w:lang w:val="en-US"/>
-        </w:rPr>
-        <w:t xml:space="preserve">Kienle, H. M. and </w:t>
+        </w:rPr>
+      </w:pPr>
+    </w:p>
+    <w:p>
+      <w:pPr>
+        <w:spacing w:line="240" w:lineRule="auto"/>
+        <w:jc w:val="left"/>
+        <w:rPr>
+          <w:rFonts w:cs="Times New Roman"/>
+          <w:color w:val="1E1D1A"/>
+          <w:shd w:val="clear" w:color="auto" w:fill="FFFFFF"/>
+        </w:rPr>
+      </w:pPr>
+      <w:r>
+        <w:rPr>
+          <w:rFonts w:cs="Times New Roman"/>
+          <w:color w:val="1E1D1A"/>
+          <w:shd w:val="clear" w:color="auto" w:fill="FFFFFF"/>
+        </w:rPr>
+        <w:t xml:space="preserve">Petersen, K., </w:t>
       </w:r>
       <w:proofErr w:type="spellStart"/>
       <w:r>
         <w:rPr>
           <w:rFonts w:cs="Times New Roman"/>
-          <w:szCs w:val="24"/>
-          <w:lang w:val="en-US"/>
-        </w:rPr>
-        <w:t>Distante</w:t>
+          <w:color w:val="1E1D1A"/>
+          <w:shd w:val="clear" w:color="auto" w:fill="FFFFFF"/>
+        </w:rPr>
+        <w:t>Wohlin</w:t>
       </w:r>
       <w:proofErr w:type="spellEnd"/>
       <w:r>
         <w:rPr>
           <w:rFonts w:cs="Times New Roman"/>
-          <w:szCs w:val="24"/>
-          <w:lang w:val="en-US"/>
-        </w:rPr>
-        <w:t>, D. (2013). Evolution of web systems. Evolving Software Systems, 201-228</w:t>
-      </w:r>
-      <w:r>
-        <w:rPr>
-          <w:rFonts w:cs="Times New Roman"/>
-          <w:szCs w:val="24"/>
-          <w:lang w:val="en-US"/>
-        </w:rPr>
-        <w:t>, Available at</w:t>
-      </w:r>
-      <w:r>
-        <w:rPr>
-          <w:rFonts w:cs="Times New Roman"/>
-          <w:szCs w:val="24"/>
-          <w:lang w:val="en-US"/>
-        </w:rPr>
-        <w:t xml:space="preserve"> </w:t>
-      </w:r>
-      <w:hyperlink r:id="rId15" w:history="1">
+          <w:color w:val="1E1D1A"/>
+          <w:shd w:val="clear" w:color="auto" w:fill="FFFFFF"/>
+        </w:rPr>
+        <w:t xml:space="preserve">, C., &amp; Baca, D. (2009). The waterfall model in large-scale development. Lecture Notes in Business Information Processing. </w:t>
+      </w:r>
+      <w:hyperlink r:id="rId17" w:history="1">
         <w:r>
           <w:rPr>
             <w:rStyle w:val="Hyperlink"/>
             <w:rFonts w:cs="Times New Roman"/>
-            <w:szCs w:val="24"/>
-            <w:lang w:val="en-US"/>
-          </w:rPr>
-          <w:t>https://doi.org/10.1007/978-3-642-45398-4_7</w:t>
+            <w:shd w:val="clear" w:color="auto" w:fill="FFFFFF"/>
+          </w:rPr>
+          <w:t xml:space="preserve"> https://doi.org/10.1007/978-3-642-02152-7_29</w:t>
         </w:r>
       </w:hyperlink>
-      <w:r>
-        <w:rPr>
-          <w:rFonts w:cs="Times New Roman"/>
-          <w:szCs w:val="24"/>
-          <w:lang w:val="en-US"/>
-        </w:rPr>
-        <w:t xml:space="preserve"> Accessed 27</w:t>
-      </w:r>
-      <w:r>
-        <w:rPr>
-          <w:rFonts w:cs="Times New Roman"/>
-          <w:szCs w:val="24"/>
-          <w:vertAlign w:val="superscript"/>
-          <w:lang w:val="en-US"/>
-        </w:rPr>
-        <w:t>th</w:t>
-      </w:r>
-      <w:r>
-        <w:rPr>
-          <w:rFonts w:cs="Times New Roman"/>
-          <w:szCs w:val="24"/>
-          <w:lang w:val="en-US"/>
-        </w:rPr>
-        <w:t xml:space="preserve"> December 2023</w:t>
-      </w:r>
-    </w:p>
-    <w:p>
-      <w:pPr>
-        <w:spacing w:line="240" w:lineRule="auto"/>
-        <w:jc w:val="left"/>
-        <w:rPr>
-          <w:rFonts w:cs="Times New Roman"/>
-          <w:szCs w:val="24"/>
-          <w:lang w:val="en-US"/>
-        </w:rPr>
-      </w:pPr>
-    </w:p>
-    <w:p>
-      <w:pPr>
-        <w:spacing w:line="240" w:lineRule="auto"/>
-        <w:jc w:val="left"/>
-        <w:rPr>
-          <w:rFonts w:cs="Times New Roman"/>
-          <w:szCs w:val="24"/>
-          <w:lang w:val="en-US"/>
+    </w:p>
+    <w:p>
+      <w:pPr>
+        <w:spacing w:line="240" w:lineRule="auto"/>
+        <w:jc w:val="left"/>
+        <w:rPr>
+          <w:rFonts w:cs="Times New Roman"/>
+          <w:color w:val="1E1D1A"/>
+          <w:shd w:val="clear" w:color="auto" w:fill="FFFFFF"/>
+        </w:rPr>
+      </w:pPr>
+    </w:p>
+    <w:p>
+      <w:pPr>
+        <w:spacing w:line="240" w:lineRule="auto"/>
+        <w:jc w:val="left"/>
+        <w:rPr>
+          <w:rFonts w:cs="Times New Roman"/>
+          <w:color w:val="1E1D1A"/>
+          <w:shd w:val="clear" w:color="auto" w:fill="FFFFFF"/>
         </w:rPr>
       </w:pPr>
       <w:proofErr w:type="spellStart"/>
       <w:r>
         <w:rPr>
           <w:rFonts w:cs="Times New Roman"/>
-          <w:szCs w:val="24"/>
-          <w:lang w:val="en-US"/>
-        </w:rPr>
-        <w:t>Rokis</w:t>
+          <w:color w:val="1E1D1A"/>
+          <w:shd w:val="clear" w:color="auto" w:fill="FFFFFF"/>
+        </w:rPr>
+        <w:t>Chrismanto</w:t>
       </w:r>
       <w:proofErr w:type="spellEnd"/>
       <w:r>
         <w:rPr>
           <w:rFonts w:cs="Times New Roman"/>
-          <w:szCs w:val="24"/>
-          <w:lang w:val="en-US"/>
-        </w:rPr>
-        <w:t xml:space="preserve">, K. and </w:t>
+          <w:color w:val="1E1D1A"/>
+          <w:shd w:val="clear" w:color="auto" w:fill="FFFFFF"/>
+        </w:rPr>
+        <w:t xml:space="preserve">, A. R., Santoso, H. B., Wibowo, A., Delima, R., &amp; </w:t>
       </w:r>
       <w:proofErr w:type="spellStart"/>
       <w:r>
         <w:rPr>
           <w:rFonts w:cs="Times New Roman"/>
-          <w:szCs w:val="24"/>
-          <w:lang w:val="en-US"/>
-        </w:rPr>
-        <w:t>Kirikova</w:t>
+          <w:color w:val="1E1D1A"/>
+          <w:shd w:val="clear" w:color="auto" w:fill="FFFFFF"/>
+        </w:rPr>
+        <w:t>Kristiawan</w:t>
       </w:r>
       <w:proofErr w:type="spellEnd"/>
       <w:r>
         <w:rPr>
           <w:rFonts w:cs="Times New Roman"/>
-          <w:szCs w:val="24"/>
-          <w:lang w:val="en-US"/>
-        </w:rPr>
-        <w:t>, M. (2023). Exploring low-code development: a comprehensive literature review. Complex Systems Informatics and Modeling Quarterly, (36), 68-86</w:t>
-      </w:r>
-      <w:r>
-        <w:rPr>
-          <w:rFonts w:cs="Times New Roman"/>
-          <w:szCs w:val="24"/>
-          <w:lang w:val="en-US"/>
-        </w:rPr>
-        <w:t xml:space="preserve">, Available at </w:t>
-      </w:r>
-      <w:hyperlink r:id="rId16" w:history="1">
+          <w:color w:val="1E1D1A"/>
+          <w:shd w:val="clear" w:color="auto" w:fill="FFFFFF"/>
+        </w:rPr>
+        <w:t xml:space="preserve">, R. A. (2019). Developing agriculture land mapping using rapid application development (rad): a case study from </w:t>
+      </w:r>
+      <w:r>
+        <w:rPr>
+          <w:rFonts w:cs="Times New Roman"/>
+          <w:color w:val="1E1D1A"/>
+          <w:shd w:val="clear" w:color="auto" w:fill="FFFFFF"/>
+        </w:rPr>
+        <w:t>I</w:t>
+      </w:r>
+      <w:r>
+        <w:rPr>
+          <w:rFonts w:cs="Times New Roman"/>
+          <w:color w:val="1E1D1A"/>
+          <w:shd w:val="clear" w:color="auto" w:fill="FFFFFF"/>
+        </w:rPr>
+        <w:t xml:space="preserve">ndonesia. International Journal of Advanced Computer Science and Applications. </w:t>
+      </w:r>
+      <w:hyperlink r:id="rId18" w:history="1">
         <w:r>
           <w:rPr>
             <w:rStyle w:val="Hyperlink"/>
             <w:rFonts w:cs="Times New Roman"/>
-            <w:szCs w:val="24"/>
-            <w:lang w:val="en-US"/>
-          </w:rPr>
-          <w:t>https://doi.org/10.7250/csimq.2023-36.04</w:t>
+            <w:shd w:val="clear" w:color="auto" w:fill="FFFFFF"/>
+          </w:rPr>
+          <w:t>https://doi.org/10.14569/ijacsa.2019.0101033</w:t>
         </w:r>
       </w:hyperlink>
-      <w:r>
-        <w:rPr>
-          <w:rFonts w:cs="Times New Roman"/>
-          <w:szCs w:val="24"/>
-          <w:lang w:val="en-US"/>
-        </w:rPr>
-        <w:t xml:space="preserve"> Accessed 27</w:t>
-      </w:r>
-      <w:r>
-        <w:rPr>
-          <w:rFonts w:cs="Times New Roman"/>
-          <w:szCs w:val="24"/>
-          <w:vertAlign w:val="superscript"/>
-          <w:lang w:val="en-US"/>
-        </w:rPr>
-        <w:t>th</w:t>
-      </w:r>
-      <w:r>
-        <w:rPr>
-          <w:rFonts w:cs="Times New Roman"/>
-          <w:szCs w:val="24"/>
-          <w:lang w:val="en-US"/>
-        </w:rPr>
-        <w:t xml:space="preserve"> December 2023</w:t>
-      </w:r>
-    </w:p>
-    <w:p>
-      <w:pPr>
-        <w:spacing w:line="240" w:lineRule="auto"/>
-        <w:jc w:val="left"/>
-        <w:rPr>
-          <w:rFonts w:cs="Times New Roman"/>
-          <w:szCs w:val="24"/>
-        </w:rPr>
-      </w:pPr>
-    </w:p>
-    <w:p>
-      <w:pPr>
-        <w:spacing w:line="240" w:lineRule="auto"/>
-        <w:jc w:val="left"/>
-        <w:rPr>
-          <w:rFonts w:cs="Times New Roman"/>
-          <w:szCs w:val="24"/>
-        </w:rPr>
-      </w:pPr>
-    </w:p>
-    <w:p>
-      <w:pPr>
-        <w:spacing w:line="240" w:lineRule="auto"/>
-        <w:jc w:val="left"/>
+    </w:p>
+    <w:p>
+      <w:pPr>
+        <w:spacing w:line="240" w:lineRule="auto"/>
+        <w:jc w:val="left"/>
+        <w:rPr>
+          <w:rFonts w:cs="Times New Roman"/>
+          <w:color w:val="1E1D1A"/>
+          <w:shd w:val="clear" w:color="auto" w:fill="FFFFFF"/>
+        </w:rPr>
+      </w:pPr>
+    </w:p>
+    <w:p>
+      <w:pPr>
+        <w:spacing w:line="240" w:lineRule="auto"/>
+        <w:jc w:val="left"/>
+        <w:rPr>
+          <w:rFonts w:cs="Times New Roman"/>
+        </w:rPr>
+      </w:pPr>
+      <w:r>
+        <w:rPr>
+          <w:rFonts w:cs="Times New Roman"/>
+        </w:rPr>
+        <w:t xml:space="preserve">"Agile Development Methodologies" by </w:t>
+      </w:r>
+      <w:proofErr w:type="spellStart"/>
+      <w:r>
+        <w:rPr>
+          <w:rFonts w:cs="Times New Roman"/>
+        </w:rPr>
+        <w:t>Simplilearn</w:t>
+      </w:r>
+      <w:proofErr w:type="spellEnd"/>
+      <w:r>
+        <w:rPr>
+          <w:rFonts w:cs="Times New Roman"/>
+        </w:rPr>
+        <w:t xml:space="preserve"> </w:t>
+      </w:r>
+      <w:hyperlink r:id="rId19" w:history="1">
+        <w:r>
+          <w:rPr>
+            <w:rStyle w:val="Hyperlink"/>
+            <w:rFonts w:cs="Times New Roman"/>
+          </w:rPr>
+          <w:t xml:space="preserve"> https://www.simplilearn.com/tutorials/agile-scrum-tutorial/what-is-agile</w:t>
+        </w:r>
+      </w:hyperlink>
+    </w:p>
+    <w:p>
+      <w:pPr>
+        <w:spacing w:line="240" w:lineRule="auto"/>
+        <w:jc w:val="left"/>
+        <w:rPr>
+          <w:rFonts w:cs="Times New Roman"/>
+        </w:rPr>
+      </w:pPr>
+    </w:p>
+    <w:p>
+      <w:pPr>
+        <w:spacing w:line="240" w:lineRule="auto"/>
+        <w:jc w:val="left"/>
+        <w:rPr>
+          <w:rFonts w:cs="Times New Roman"/>
+        </w:rPr>
+      </w:pPr>
+      <w:r>
+        <w:rPr>
+          <w:rFonts w:cs="Times New Roman"/>
+        </w:rPr>
+        <w:t xml:space="preserve">"What is DevOps? A Complete Guide to DevOps Methodology" by Educative </w:t>
+      </w:r>
+      <w:hyperlink r:id="rId20" w:history="1">
+        <w:r>
+          <w:rPr>
+            <w:rStyle w:val="Hyperlink"/>
+            <w:rFonts w:cs="Times New Roman"/>
+          </w:rPr>
+          <w:t>https://www.educative.io/answers/what-exactly-is-devops</w:t>
+        </w:r>
+      </w:hyperlink>
+    </w:p>
+    <w:p>
+      <w:pPr>
+        <w:spacing w:line="240" w:lineRule="auto"/>
+        <w:jc w:val="left"/>
+        <w:rPr>
+          <w:rFonts w:cs="Times New Roman"/>
+        </w:rPr>
+      </w:pPr>
+    </w:p>
+    <w:p>
+      <w:pPr>
+        <w:spacing w:line="240" w:lineRule="auto"/>
+        <w:jc w:val="left"/>
+        <w:rPr>
+          <w:rFonts w:cs="Times New Roman"/>
+        </w:rPr>
         <w:sectPr>
-          <w:headerReference w:type="default" r:id="rId17"/>
+          <w:headerReference w:type="default" r:id="rId21"/>
           <w:pgSz w:w="11906" w:h="16838" w:code="9"/>
           <w:pgMar w:top="1418" w:right="851" w:bottom="1418" w:left="1134" w:header="709" w:footer="709" w:gutter="0"/>
           <w:pgNumType w:start="1"/>
@@ -3654,6 +4030,40 @@
           <w:docGrid w:linePitch="360"/>
         </w:sectPr>
       </w:pPr>
+      <w:r>
+        <w:rPr>
+          <w:rFonts w:cs="Times New Roman"/>
+          <w:color w:val="1E1D1A"/>
+          <w:shd w:val="clear" w:color="auto" w:fill="FFFFFF"/>
+        </w:rPr>
+        <w:t xml:space="preserve">Böck, A. and Frank, U. (2021). Low-code platform. Business Information Systems Engineering. </w:t>
+      </w:r>
+      <w:hyperlink r:id="rId22" w:history="1">
+        <w:r>
+          <w:rPr>
+            <w:rStyle w:val="Hyperlink"/>
+            <w:rFonts w:cs="Times New Roman"/>
+            <w:shd w:val="clear" w:color="auto" w:fill="FFFFFF"/>
+          </w:rPr>
+          <w:t>https://</w:t>
+        </w:r>
+        <w:r>
+          <w:rPr>
+            <w:rStyle w:val="Hyperlink"/>
+            <w:rFonts w:cs="Times New Roman"/>
+            <w:shd w:val="clear" w:color="auto" w:fill="FFFFFF"/>
+          </w:rPr>
+          <w:t>d</w:t>
+        </w:r>
+        <w:r>
+          <w:rPr>
+            <w:rStyle w:val="Hyperlink"/>
+            <w:rFonts w:cs="Times New Roman"/>
+            <w:shd w:val="clear" w:color="auto" w:fill="FFFFFF"/>
+          </w:rPr>
+          <w:t>oi.org/10.1007/s12599-021-00726-8</w:t>
+        </w:r>
+      </w:hyperlink>
     </w:p>
     <w:p>
       <w:pPr>
@@ -3699,7 +4109,7 @@
       </w:pPr>
     </w:p>
     <w:sectPr>
-      <w:headerReference w:type="default" r:id="rId18"/>
+      <w:headerReference w:type="default" r:id="rId23"/>
       <w:pgSz w:w="11906" w:h="16838" w:code="9"/>
       <w:pgMar w:top="1418" w:right="851" w:bottom="1418" w:left="1134" w:header="709" w:footer="709" w:gutter="0"/>
       <w:pgNumType w:start="1"/>
@@ -5426,6 +5836,12 @@
 </file>
 
 <file path=customXml/item1.xml><?xml version="1.0" encoding="utf-8"?>
+<p:properties xmlns:p="http://schemas.microsoft.com/office/2006/metadata/properties" xmlns:xsi="http://www.w3.org/2001/XMLSchema-instance" xmlns:pc="http://schemas.microsoft.com/office/infopath/2007/PartnerControls">
+  <documentManagement/>
+</p:properties>
+</file>
+
+<file path=customXml/item2.xml><?xml version="1.0" encoding="utf-8"?>
 <?mso-contentType ?>
 <FormTemplates xmlns="http://schemas.microsoft.com/sharepoint/v3/contenttype/forms">
   <Display>DocumentLibraryForm</Display>
@@ -5434,13 +5850,11 @@
 </FormTemplates>
 </file>
 
-<file path=customXml/item2.xml><?xml version="1.0" encoding="utf-8"?>
-<p:properties xmlns:p="http://schemas.microsoft.com/office/2006/metadata/properties" xmlns:xsi="http://www.w3.org/2001/XMLSchema-instance" xmlns:pc="http://schemas.microsoft.com/office/infopath/2007/PartnerControls">
-  <documentManagement/>
-</p:properties>
+<file path=customXml/item3.xml><?xml version="1.0" encoding="utf-8"?>
+<b:Sources xmlns:b="http://schemas.openxmlformats.org/officeDocument/2006/bibliography" xmlns="http://schemas.openxmlformats.org/officeDocument/2006/bibliography" SelectedStyle="\APASixthEditionOfficeOnline.xsl" StyleName="APA" Version="6"/>
 </file>
 
-<file path=customXml/item3.xml><?xml version="1.0" encoding="utf-8"?>
+<file path=customXml/item4.xml><?xml version="1.0" encoding="utf-8"?>
 <ct:contentTypeSchema xmlns:ct="http://schemas.microsoft.com/office/2006/metadata/contentType" xmlns:ma="http://schemas.microsoft.com/office/2006/metadata/properties/metaAttributes" ct:_="" ma:_="" ma:contentTypeName="Asiakirja" ma:contentTypeID="0x010100DD18662049348E449C4B5839E65FE018" ma:contentTypeVersion="13" ma:contentTypeDescription="Luo uusi asiakirja." ma:contentTypeScope="" ma:versionID="1983079786422afb9c3fbcbc3d3eb466">
   <xsd:schema xmlns:xsd="http://www.w3.org/2001/XMLSchema" xmlns:xs="http://www.w3.org/2001/XMLSchema" xmlns:p="http://schemas.microsoft.com/office/2006/metadata/properties" xmlns:ns3="a44822e6-62eb-444b-9901-c04bb7a5fa46" xmlns:ns4="fab3c65d-2f79-4211-8e03-7debd470f571" targetNamespace="http://schemas.microsoft.com/office/2006/metadata/properties" ma:root="true" ma:fieldsID="d35978de2218c8599363cbd351c2827f" ns3:_="" ns4:_="">
     <xsd:import namespace="a44822e6-62eb-444b-9901-c04bb7a5fa46"/>
@@ -5663,19 +6077,7 @@
 </ct:contentTypeSchema>
 </file>
 
-<file path=customXml/item4.xml><?xml version="1.0" encoding="utf-8"?>
-<b:Sources xmlns:b="http://schemas.openxmlformats.org/officeDocument/2006/bibliography" xmlns="http://schemas.openxmlformats.org/officeDocument/2006/bibliography" SelectedStyle="\APASixthEditionOfficeOnline.xsl" StyleName="APA" Version="6"/>
-</file>
-
 <file path=customXml/itemProps1.xml><?xml version="1.0" encoding="utf-8"?>
-<ds:datastoreItem xmlns:ds="http://schemas.openxmlformats.org/officeDocument/2006/customXml" ds:itemID="{3E4CEE87-4CF8-45C8-8E26-170CB08E0373}">
-  <ds:schemaRefs>
-    <ds:schemaRef ds:uri="http://schemas.microsoft.com/sharepoint/v3/contenttype/forms"/>
-  </ds:schemaRefs>
-</ds:datastoreItem>
-</file>
-
-<file path=customXml/itemProps2.xml><?xml version="1.0" encoding="utf-8"?>
 <ds:datastoreItem xmlns:ds="http://schemas.openxmlformats.org/officeDocument/2006/customXml" ds:itemID="{B8262DB5-59E2-4AF6-A092-9EC56765131C}">
   <ds:schemaRefs>
     <ds:schemaRef ds:uri="http://schemas.microsoft.com/office/2006/metadata/properties"/>
@@ -5684,7 +6086,23 @@
 </ds:datastoreItem>
 </file>
 
+<file path=customXml/itemProps2.xml><?xml version="1.0" encoding="utf-8"?>
+<ds:datastoreItem xmlns:ds="http://schemas.openxmlformats.org/officeDocument/2006/customXml" ds:itemID="{3E4CEE87-4CF8-45C8-8E26-170CB08E0373}">
+  <ds:schemaRefs>
+    <ds:schemaRef ds:uri="http://schemas.microsoft.com/sharepoint/v3/contenttype/forms"/>
+  </ds:schemaRefs>
+</ds:datastoreItem>
+</file>
+
 <file path=customXml/itemProps3.xml><?xml version="1.0" encoding="utf-8"?>
+<ds:datastoreItem xmlns:ds="http://schemas.openxmlformats.org/officeDocument/2006/customXml" ds:itemID="{DC139A46-B865-4DCA-9509-8AA50BB781A4}">
+  <ds:schemaRefs>
+    <ds:schemaRef ds:uri="http://schemas.openxmlformats.org/officeDocument/2006/bibliography"/>
+  </ds:schemaRefs>
+</ds:datastoreItem>
+</file>
+
+<file path=customXml/itemProps4.xml><?xml version="1.0" encoding="utf-8"?>
 <ds:datastoreItem xmlns:ds="http://schemas.openxmlformats.org/officeDocument/2006/customXml" ds:itemID="{AED84FB4-FF50-49C3-B5CB-C5E75C3320F1}">
   <ds:schemaRefs>
     <ds:schemaRef ds:uri="http://schemas.microsoft.com/office/2006/metadata/contentType"/>
@@ -5701,12 +6119,4 @@
     <ds:schemaRef ds:uri="http://schemas.microsoft.com/internal/obd"/>
   </ds:schemaRefs>
 </ds:datastoreItem>
-</file>
-
-<file path=customXml/itemProps4.xml><?xml version="1.0" encoding="utf-8"?>
-<ds:datastoreItem xmlns:ds="http://schemas.openxmlformats.org/officeDocument/2006/customXml" ds:itemID="{DC139A46-B865-4DCA-9509-8AA50BB781A4}">
-  <ds:schemaRefs>
-    <ds:schemaRef ds:uri="http://schemas.openxmlformats.org/officeDocument/2006/bibliography"/>
-  </ds:schemaRefs>
-</ds:datastoreItem>
 </file>
</xml_diff>

<commit_message>
brushing up section 2
</commit_message>
<xml_diff>
--- a/Thesis.docx
+++ b/Thesis.docx
@@ -3239,10 +3239,16 @@
       </w:pPr>
       <w:r>
         <w:lastRenderedPageBreak/>
-        <w:t xml:space="preserve">Agile methodologies, including Scrum and Extreme Programming (XP), gained popularity in the 1990s. Agile methodologies embraced flexibility and adaptability by segmenting the development process in shorter time intervals known as sprints. This method was ideal for the dynamic nature of modern software development since it allowed for ongoing feedback and improvement. </w:t>
-      </w:r>
-      <w:r>
-        <w:t xml:space="preserve">The software development lifecycle has been shortened by the emergence of DevOps, a collaborative methodology that matches software development with IT operation. Fast organization and input rings are made possible by DevOps’ emphasis on communication, computerization, and continuous delivery. With the program’s increasing complexity and trade from connectivity, this integration has become more and more important. </w:t>
+        <w:t>In 19</w:t>
+      </w:r>
+      <w:r>
+        <w:t xml:space="preserve">90s </w:t>
+      </w:r>
+      <w:r>
+        <w:t xml:space="preserve">the generation </w:t>
+      </w:r>
+      <w:r>
+        <w:t>saw the emergence of agile methodologies such as Scrum and Extreme Programming with XP. Chopping down the development process into smaller periods referred to as sprints, agile methodologies embraced flexibility and responsiveness in its workflow. This approach was suitable for the rapidly developing mod-ern mode of software development because it provided constant feedback and improvement. With the emergence of DevOps – a cooperative model that pairs development application with IT operations, software development lifecycle is now shorter. It supports efficient organization and input rings by its communication, computerization, continuous delivery. The degree of this problem has risen correspondingly with increasing complexity and trade by connectivity of pro-gram.</w:t>
       </w:r>
     </w:p>
     <w:p>
@@ -3307,21 +3313,110 @@
         <w:rPr>
           <w:lang w:val="en-US"/>
         </w:rPr>
-        <w:t xml:space="preserve">With low-code development, creating apps is simplified and requires users to interact with a visual interface to put the required parts together and customize them. This approach is unique in that it relies more on graphical components than on complex coding, which makes it a useful tool for quick application launch and experimentation. It allows people with different technical skillsets to work on projects together, closing the gap between idea and execution. No-code development, on the other hand, goes beyond simplicity by doing away with the requirement for any prior understanding of coding skills. It provides a user-friendly drag and drop interface that lets users build programs by connecting logical building components. </w:t>
+        <w:t>With low-code development, creating apps is simplified and requires users to interact with a visual interface to put the required parts together and customize them. This approach is unique in that it relies more on graphical components than on complex coding, which makes it a useful tool for quick application launch and experimentation. It allows people with different technical skillsets to work on projects together, closing the gap between idea and execution. No-code development, on the other hand, goes beyond simplicity by doing away with the requirement for any prior understanding of coding skills. It provides a user-friendly drag and drop interface that lets users build programs by connecting logical building components. Business</w:t>
+      </w:r>
+      <w:r>
+        <w:rPr>
+          <w:lang w:val="en-US"/>
+        </w:rPr>
+        <w:t xml:space="preserve">men </w:t>
+      </w:r>
+      <w:r>
+        <w:rPr>
+          <w:lang w:val="en-US"/>
+        </w:rPr>
+        <w:t xml:space="preserve">who want to quickly design solutions without getting bogged down in the complexities of programming languages will find this method very beneficial. </w:t>
+      </w:r>
+    </w:p>
+    <w:p>
+      <w:pPr>
+        <w:spacing w:line="360" w:lineRule="auto"/>
+        <w:rPr>
+          <w:lang w:val="en-US"/>
+        </w:rPr>
+      </w:pPr>
+    </w:p>
+    <w:p>
+      <w:pPr>
+        <w:spacing w:line="360" w:lineRule="auto"/>
+        <w:rPr>
+          <w:lang w:val="en-US"/>
+        </w:rPr>
+      </w:pPr>
+      <w:r>
+        <w:rPr>
+          <w:lang w:val="en-US"/>
+        </w:rPr>
+        <w:t xml:space="preserve">Both approaches have substantial drawbacks, </w:t>
+      </w:r>
+      <w:r>
+        <w:rPr>
+          <w:lang w:val="en-US"/>
+        </w:rPr>
+        <w:t>even though</w:t>
+      </w:r>
+      <w:r>
+        <w:rPr>
+          <w:lang w:val="en-US"/>
+        </w:rPr>
+        <w:t xml:space="preserve"> they greatly shorten the time it takes to complete projects and lower the technical barriers to entry. </w:t>
       </w:r>
       <w:proofErr w:type="gramStart"/>
       <w:r>
         <w:rPr>
           <w:lang w:val="en-US"/>
         </w:rPr>
-        <w:t>Business people</w:t>
+        <w:t>In order to</w:t>
       </w:r>
       <w:proofErr w:type="gramEnd"/>
       <w:r>
         <w:rPr>
           <w:lang w:val="en-US"/>
         </w:rPr>
-        <w:t xml:space="preserve"> who want to quickly design solutions without getting bogged down in the complexities of programming languages will find this method very beneficial. </w:t>
+        <w:t xml:space="preserve"> satisfy </w:t>
+      </w:r>
+      <w:r>
+        <w:rPr>
+          <w:lang w:val="en-US"/>
+        </w:rPr>
+        <w:t>c</w:t>
+      </w:r>
+      <w:r>
+        <w:rPr>
+          <w:lang w:val="en-US"/>
+        </w:rPr>
+        <w:t xml:space="preserve">ertain requirements, complex, </w:t>
+      </w:r>
+      <w:r>
+        <w:rPr>
+          <w:lang w:val="en-US"/>
+        </w:rPr>
+        <w:lastRenderedPageBreak/>
+        <w:t xml:space="preserve">highly customized apps could still need traditional coding. Furthermore, depending too </w:t>
+      </w:r>
+      <w:r>
+        <w:rPr>
+          <w:lang w:val="en-US"/>
+        </w:rPr>
+        <w:t>much</w:t>
+      </w:r>
+      <w:r>
+        <w:rPr>
+          <w:lang w:val="en-US"/>
+        </w:rPr>
+        <w:t xml:space="preserve"> on these platforms may limit the flexibility of the applications you may use and increase your dependency on the platform provider for upgrades and maintenance. </w:t>
+      </w:r>
+      <w:r>
+        <w:rPr>
+          <w:lang w:val="en-US"/>
+        </w:rPr>
+        <w:t>Despite</w:t>
+      </w:r>
+      <w:r>
+        <w:rPr>
+          <w:lang w:val="en-US"/>
+        </w:rPr>
+        <w:t xml:space="preserve"> these difficulties, low-code and no-code development are revolutionizing the software sector by enabling a new generation of creators and democratizing application development. </w:t>
       </w:r>
     </w:p>
     <w:p>
@@ -3331,81 +3426,6 @@
           <w:lang w:val="en-US"/>
         </w:rPr>
       </w:pPr>
-    </w:p>
-    <w:p>
-      <w:pPr>
-        <w:spacing w:line="360" w:lineRule="auto"/>
-        <w:rPr>
-          <w:lang w:val="en-US"/>
-        </w:rPr>
-      </w:pPr>
-      <w:r>
-        <w:rPr>
-          <w:lang w:val="en-US"/>
-        </w:rPr>
-        <w:t xml:space="preserve">Both approaches have substantial drawbacks, </w:t>
-      </w:r>
-      <w:proofErr w:type="gramStart"/>
-      <w:r>
-        <w:rPr>
-          <w:lang w:val="en-US"/>
-        </w:rPr>
-        <w:t>despite the fact that</w:t>
-      </w:r>
-      <w:proofErr w:type="gramEnd"/>
-      <w:r>
-        <w:rPr>
-          <w:lang w:val="en-US"/>
-        </w:rPr>
-        <w:t xml:space="preserve"> they greatly shorten the time it takes to complete projects and lower the technical barriers to entry. </w:t>
-      </w:r>
-      <w:proofErr w:type="gramStart"/>
-      <w:r>
-        <w:rPr>
-          <w:lang w:val="en-US"/>
-        </w:rPr>
-        <w:t>In order to</w:t>
-      </w:r>
-      <w:proofErr w:type="gramEnd"/>
-      <w:r>
-        <w:rPr>
-          <w:lang w:val="en-US"/>
-        </w:rPr>
-        <w:t xml:space="preserve"> satisfy certain requirements, </w:t>
-      </w:r>
-      <w:r>
-        <w:rPr>
-          <w:lang w:val="en-US"/>
-        </w:rPr>
-        <w:lastRenderedPageBreak/>
-        <w:t xml:space="preserve">complex, highly customized apps could still need traditional coding. Furthermore, depending too </w:t>
-      </w:r>
-      <w:r>
-        <w:rPr>
-          <w:lang w:val="en-US"/>
-        </w:rPr>
-        <w:t>much</w:t>
-      </w:r>
-      <w:r>
-        <w:rPr>
-          <w:lang w:val="en-US"/>
-        </w:rPr>
-        <w:t xml:space="preserve"> on these platforms may limit the flexibility of the applications you may use and increase your dependency on the platform provider for upgrades and maintenance. </w:t>
-      </w:r>
-      <w:proofErr w:type="gramStart"/>
-      <w:r>
-        <w:rPr>
-          <w:lang w:val="en-US"/>
-        </w:rPr>
-        <w:t>In spite of</w:t>
-      </w:r>
-      <w:proofErr w:type="gramEnd"/>
-      <w:r>
-        <w:rPr>
-          <w:lang w:val="en-US"/>
-        </w:rPr>
-        <w:t xml:space="preserve"> these difficulties, low-code and no-code development are revolutionizing the software sector by enabling a new generation of creators and democratizing application development. </w:t>
-      </w:r>
     </w:p>
     <w:p>
       <w:pPr>

</xml_diff>

<commit_message>
Introduction to Powerapps to be continued...
</commit_message>
<xml_diff>
--- a/Thesis.docx
+++ b/Thesis.docx
@@ -3004,15 +3004,7 @@
         <w:t>issue</w:t>
       </w:r>
       <w:r>
-        <w:t>, low-</w:t>
-      </w:r>
-      <w:proofErr w:type="gramStart"/>
-      <w:r>
-        <w:t>code</w:t>
-      </w:r>
-      <w:proofErr w:type="gramEnd"/>
-      <w:r>
-        <w:t xml:space="preserve"> and no-code development platforms (LCPDs) </w:t>
+        <w:t xml:space="preserve">, low-code and no-code development platforms (LCPDs) </w:t>
       </w:r>
       <w:r>
         <w:t xml:space="preserve">have been an effective solution, enabling developers or anyone with little to zero coding knowledge to design complex software in lesser time. </w:t>
@@ -3031,13 +3023,31 @@
         <w:t>Low-code and no-code applications</w:t>
       </w:r>
       <w:r>
-        <w:t xml:space="preserve"> give people and businesses the ability to develop services and solutions for their business without the need for programming skills. The simplicity of use of these application services is a top priority. To narrow down the services the application can offer, the initial step in the application creation process is developing the service using questionnaires</w:t>
+        <w:t xml:space="preserve"> give people and businesses the ability to develop services and solutions for their business without the need for programming skills. The simplicity of use of these application services is a top priority</w:t>
+      </w:r>
+      <w:r>
+        <w:t xml:space="preserve"> nowadays</w:t>
+      </w:r>
+      <w:r>
+        <w:t>. To narrow down the services</w:t>
+      </w:r>
+      <w:r>
+        <w:t>,</w:t>
+      </w:r>
+      <w:r>
+        <w:t xml:space="preserve"> the application can offer, the initial step in the application creation process is developing the service using questionnaires</w:t>
       </w:r>
       <w:r>
         <w:t xml:space="preserve"> (Name of the app, different devices)</w:t>
       </w:r>
       <w:r>
-        <w:t xml:space="preserve">. The next step in the process is creating using a drag and drop choices for pages, data displays, and text buttons. The final steps in the construction process include employee testing, connecting the application to a data source, and determining if the program can do the desired task. LCPDs are not limited to those without any prior coding knowledge. It all boils down to the purpose and the application of the intended application. Professional software developers might reduce their workload and produce prototypes more quickly with the help of such LCPDs. </w:t>
+        <w:t xml:space="preserve">. The next step in the process is creating using a drag and drop choices for pages, data displays, and text buttons. The final steps in the construction process include </w:t>
+      </w:r>
+      <w:r>
+        <w:t>prototype</w:t>
+      </w:r>
+      <w:r>
+        <w:t xml:space="preserve"> testing, connecting the application to a data source, and determining if the program can do the desired task. LCPDs are not limited to those without any prior coding knowledge. It all boils down to the purpose and the application of the intended application. Professional software developers might reduce their workload and produce prototypes more quickly with the help of such LCPDs. </w:t>
       </w:r>
     </w:p>
     <w:p>
@@ -3063,16 +3073,11 @@
       </w:r>
       <w:r>
         <w:lastRenderedPageBreak/>
-        <w:t xml:space="preserve">empowering non-technical individuals. This low-code platform has made accessible app development, </w:t>
-      </w:r>
-      <w:proofErr w:type="gramStart"/>
-      <w:r>
-        <w:t>remov</w:t>
+        <w:t>empowering non-technical individuals. This low-code platform has made accessible app development, remov</w:t>
       </w:r>
       <w:r>
         <w:t>ing</w:t>
       </w:r>
-      <w:proofErr w:type="gramEnd"/>
       <w:r>
         <w:t xml:space="preserve"> obstacles and allowing businesses to swiftly innovate and adapt to changing business environments. PowerApps is prepared to shape the future of digital transformation by enabling organizations to achieve increased agility, efficiency, and creativity. </w:t>
       </w:r>
@@ -3148,7 +3153,19 @@
         <w:spacing w:line="360" w:lineRule="auto"/>
       </w:pPr>
       <w:r>
-        <w:t xml:space="preserve">The evolution of development approaches has seen a shift from manual coding to higher degrees of abstraction. While conventional coding required skills in languages like Java, C++, Python and many more, the emergence of low-code and no-code techniques has made accessible software production, allowing for more participation in application development from business users and non-developers. </w:t>
+        <w:t>The evolution of development approaches has seen a shift from manual coding to higher degrees of abstraction. While conventional coding required skills in languages like Java, C++, Python and many more</w:t>
+      </w:r>
+      <w:r>
+        <w:t>.</w:t>
+      </w:r>
+      <w:r>
+        <w:t xml:space="preserve"> </w:t>
+      </w:r>
+      <w:r>
+        <w:t>T</w:t>
+      </w:r>
+      <w:r>
+        <w:t xml:space="preserve">he emergence of low-code and no-code techniques has made accessible software production, allowing for more participation in application development from business users and non-developers. </w:t>
       </w:r>
     </w:p>
     <w:p>
@@ -3169,7 +3186,10 @@
         <w:spacing w:line="360" w:lineRule="auto"/>
       </w:pPr>
       <w:r>
-        <w:t>Inclusion in the application development process (</w:t>
+        <w:t>i</w:t>
+      </w:r>
+      <w:r>
+        <w:t>nclusion in the application development process (</w:t>
       </w:r>
       <w:proofErr w:type="spellStart"/>
       <w:r>
@@ -3193,14 +3213,22 @@
         <w:t>, 2023). These frameworks are positioned to play a crucial role in creating the future landscape of software development as technology advances.</w:t>
       </w:r>
     </w:p>
-    <w:p/>
-    <w:p/>
+    <w:p>
+      <w:pPr>
+        <w:spacing w:after="160"/>
+        <w:jc w:val="left"/>
+      </w:pPr>
+      <w:r>
+        <w:br w:type="page"/>
+      </w:r>
+    </w:p>
     <w:p>
       <w:pPr>
         <w:pStyle w:val="Heading2"/>
       </w:pPr>
       <w:bookmarkStart w:id="4" w:name="_Toc156313583"/>
       <w:r>
+        <w:lastRenderedPageBreak/>
         <w:t>Evolution of Development Approaches</w:t>
       </w:r>
       <w:bookmarkEnd w:id="4"/>
@@ -3270,15 +3298,7 @@
         <w:t xml:space="preserve"> 2019</w:t>
       </w:r>
       <w:r>
-        <w:t xml:space="preserve">). </w:t>
-      </w:r>
-      <w:proofErr w:type="gramStart"/>
-      <w:r>
-        <w:t>In order to</w:t>
-      </w:r>
-      <w:proofErr w:type="gramEnd"/>
-      <w:r>
-        <w:t xml:space="preserve"> enable quick prototyping and adaptability to change requirements, RAD placed a strong emphasis on partner and engineer communication. Businesses seeking to shorten their advancement cycles and provide programs more quicky to demonstrate began to employ the strategy.  </w:t>
+        <w:t xml:space="preserve">). In order to enable quick prototyping and adaptability to change requirements, RAD placed a strong emphasis on partner and engineer communication. Businesses seeking to shorten their advancement cycles and provide programs more quicky to demonstrate began to employ the strategy.  </w:t>
       </w:r>
     </w:p>
     <w:p>
@@ -3320,7 +3340,13 @@
         <w:t xml:space="preserve"> (Educative)</w:t>
       </w:r>
       <w:r>
-        <w:t>. The degree of this problem has risen correspondingly with increasing complexity and trade by connectivity of pro-gram.</w:t>
+        <w:t xml:space="preserve">. The degree of this problem has risen correspondingly with increasing complexity and trade </w:t>
+      </w:r>
+      <w:r>
+        <w:t>and the</w:t>
+      </w:r>
+      <w:r>
+        <w:t xml:space="preserve"> connectivity of program.</w:t>
       </w:r>
     </w:p>
     <w:p>
@@ -3377,6 +3403,7 @@
         <w:rPr>
           <w:lang w:val="fr-FR"/>
         </w:rPr>
+        <w:lastRenderedPageBreak/>
         <w:t xml:space="preserve">Basic Structure of </w:t>
       </w:r>
       <w:proofErr w:type="spellStart"/>
@@ -3407,7 +3434,7 @@
         <w:rPr>
           <w:lang w:val="en-US"/>
         </w:rPr>
-        <w:t>Low-code and no- code development are two modern approaches to creating software design applications that aim at simplifying the application creation process, with little or even zero coding knowledge.</w:t>
+        <w:t>Low-code and no-code development are two modern approaches to creating software design applications that aim at simplifying the application creation process, with little or even zero coding knowledge.</w:t>
       </w:r>
     </w:p>
     <w:p>
@@ -3421,21 +3448,7 @@
         <w:rPr>
           <w:lang w:val="en-US"/>
         </w:rPr>
-        <w:t xml:space="preserve">Low-code development refers to programming that involves using some visual environment </w:t>
-      </w:r>
-      <w:proofErr w:type="gramStart"/>
-      <w:r>
-        <w:rPr>
-          <w:lang w:val="en-US"/>
-        </w:rPr>
-        <w:t>in order to</w:t>
-      </w:r>
-      <w:proofErr w:type="gramEnd"/>
-      <w:r>
-        <w:rPr>
-          <w:lang w:val="en-US"/>
-        </w:rPr>
-        <w:t xml:space="preserve"> develop an application through drag and drop components, pre-built templates or reusable modules with minimal hand coding. It is such an approach that allows developers to create working apps with pre-packed components and automate almost the whole development process. Low-code platforms will typically provide features for integration with existing systems, automatic business processes and delivery on multiple devices.</w:t>
+        <w:t>Low-code development refers to programming that involves using some visual environment in order to develop an application through drag and drop components, pre-built templates or reusable modules with minimal hand coding. It is such an approach that allows developers to create working apps with pre-packed components and automate almost the whole development process. Low-code platforms will typically provide features for integration with existing systems, automatic business processes and delivery on multiple devices.</w:t>
       </w:r>
     </w:p>
     <w:p>
@@ -3457,111 +3470,97 @@
         <w:rPr>
           <w:lang w:val="en-US"/>
         </w:rPr>
+        <w:t xml:space="preserve">In this concept, no-code development takes it one step further by letting non-coding users develop applications through visual interfaces in which logic is simple and building blocks already have been established. No-code platforms are supposed to </w:t>
+      </w:r>
+      <w:r>
+        <w:rPr>
+          <w:lang w:val="en-US"/>
+        </w:rPr>
+        <w:t>have</w:t>
+      </w:r>
+      <w:r>
+        <w:rPr>
+          <w:lang w:val="en-US"/>
+        </w:rPr>
+        <w:t xml:space="preserve"> no coding required features that allow any business users, citizen developers or tech </w:t>
+      </w:r>
+      <w:r>
+        <w:rPr>
+          <w:lang w:val="en-US"/>
+        </w:rPr>
+        <w:t>non-technical</w:t>
+      </w:r>
+      <w:r>
+        <w:rPr>
+          <w:lang w:val="en-US"/>
+        </w:rPr>
+        <w:t xml:space="preserve"> people to create helpful applications without a single code line introduction.</w:t>
+      </w:r>
+    </w:p>
+    <w:p>
+      <w:pPr>
+        <w:spacing w:line="360" w:lineRule="auto"/>
+        <w:rPr>
+          <w:lang w:val="en-US"/>
+        </w:rPr>
+      </w:pPr>
+    </w:p>
+    <w:p>
+      <w:pPr>
+        <w:spacing w:line="360" w:lineRule="auto"/>
+        <w:rPr>
+          <w:lang w:val="en-US"/>
+        </w:rPr>
+      </w:pPr>
+      <w:r>
+        <w:rPr>
+          <w:lang w:val="en-US"/>
+        </w:rPr>
+        <w:t>However, low-code and no code have essential components such as visuals developmental speed end user accessibility. Such methods have various advantages such as a time to build, less need from main browser developers and adaptability. However, problems can be attributed to the absence of advanced functionality integration restrictions customization as well maintaining and scalability issues once applications become more complicated.</w:t>
+      </w:r>
+    </w:p>
+    <w:p>
+      <w:pPr>
+        <w:spacing w:line="360" w:lineRule="auto"/>
+        <w:rPr>
+          <w:lang w:val="en-US"/>
+        </w:rPr>
+      </w:pPr>
+    </w:p>
+    <w:p>
+      <w:pPr>
+        <w:spacing w:line="360" w:lineRule="auto"/>
+        <w:rPr>
+          <w:lang w:val="en-US"/>
+        </w:rPr>
+      </w:pPr>
+      <w:r>
+        <w:rPr>
+          <w:lang w:val="en-US"/>
+        </w:rPr>
+        <w:t>With the low-code development, app creation is made easier because users need not do coding rather interact with visual interface and assemble parts that can be customized. This method is distinguished by the use of graphical instruments instead of complex coding, which serves as a crucial tool for rapid implementation and experimental applications. It enables integration of individuals with disparate technical skillsets to work on projects, thereby bridging the concept-implementation divide. On the contrary, no-code development departs from simplicity by eliminating any need for coding knowledge whatsoever. It offers an intuitive drag-and drop user interface, where users can create programs by linking logical building details. This method can be very useful to businessmen as it allows them quickly design solutions not getting digressed into complexities of programming languages.</w:t>
+      </w:r>
+    </w:p>
+    <w:p>
+      <w:pPr>
+        <w:spacing w:line="360" w:lineRule="auto"/>
+        <w:rPr>
+          <w:lang w:val="en-US"/>
+        </w:rPr>
+      </w:pPr>
+    </w:p>
+    <w:p>
+      <w:pPr>
+        <w:spacing w:line="360" w:lineRule="auto"/>
+        <w:rPr>
+          <w:lang w:val="en-US"/>
+        </w:rPr>
+      </w:pPr>
+      <w:r>
+        <w:rPr>
+          <w:lang w:val="en-US"/>
+        </w:rPr>
         <w:lastRenderedPageBreak/>
-        <w:t xml:space="preserve">In this concept, no-code development takes it one step further by letting non-coding users develop applications through visual interfaces in which logic is simple and building blocks already have been established. No-code platforms are supposed to </w:t>
-      </w:r>
-      <w:r>
-        <w:rPr>
-          <w:lang w:val="en-US"/>
-        </w:rPr>
-        <w:t>have</w:t>
-      </w:r>
-      <w:r>
-        <w:rPr>
-          <w:lang w:val="en-US"/>
-        </w:rPr>
-        <w:t xml:space="preserve"> no coding required features that allow any business users, citizen developers or tech </w:t>
-      </w:r>
-      <w:r>
-        <w:rPr>
-          <w:lang w:val="en-US"/>
-        </w:rPr>
-        <w:t>non-technical</w:t>
-      </w:r>
-      <w:r>
-        <w:rPr>
-          <w:lang w:val="en-US"/>
-        </w:rPr>
-        <w:t xml:space="preserve"> people to create helpful applications without a single code line introduction.</w:t>
-      </w:r>
-    </w:p>
-    <w:p>
-      <w:pPr>
-        <w:spacing w:line="360" w:lineRule="auto"/>
-        <w:rPr>
-          <w:lang w:val="en-US"/>
-        </w:rPr>
-      </w:pPr>
-    </w:p>
-    <w:p>
-      <w:pPr>
-        <w:spacing w:line="360" w:lineRule="auto"/>
-        <w:rPr>
-          <w:lang w:val="en-US"/>
-        </w:rPr>
-      </w:pPr>
-      <w:r>
-        <w:rPr>
-          <w:lang w:val="en-US"/>
-        </w:rPr>
-        <w:t>However, low-code and no code have essential components such as visuals developmental speed end user accessibility. Such methods have various advantages such as a time to build, less need from main browser developers and adaptability. However, problems can be attributed to the absence of advanced functionality integration restrictions customization as well maintaining and scalability issues once applications become more complicated.</w:t>
-      </w:r>
-    </w:p>
-    <w:p>
-      <w:pPr>
-        <w:spacing w:line="360" w:lineRule="auto"/>
-        <w:rPr>
-          <w:lang w:val="en-US"/>
-        </w:rPr>
-      </w:pPr>
-    </w:p>
-    <w:p>
-      <w:pPr>
-        <w:spacing w:line="360" w:lineRule="auto"/>
-        <w:rPr>
-          <w:lang w:val="en-US"/>
-        </w:rPr>
-      </w:pPr>
-      <w:r>
-        <w:rPr>
-          <w:lang w:val="en-US"/>
-        </w:rPr>
-        <w:t xml:space="preserve">With the low-code development, app creation is made easier because users need not do coding rather interact with visual interface and assemble parts that can be customized. This method is distinguished </w:t>
-      </w:r>
-      <w:proofErr w:type="gramStart"/>
-      <w:r>
-        <w:rPr>
-          <w:lang w:val="en-US"/>
-        </w:rPr>
-        <w:t>by the use of</w:t>
-      </w:r>
-      <w:proofErr w:type="gramEnd"/>
-      <w:r>
-        <w:rPr>
-          <w:lang w:val="en-US"/>
-        </w:rPr>
-        <w:t xml:space="preserve"> graphical instruments instead of complex coding, which serves as a crucial tool for rapid implementation and experimental applications. It enables integration of individuals with disparate technical skillsets to work on projects, thereby bridging the concept-implementation divide. On the contrary, no-code development departs from simplicity by eliminating any need for coding knowledge whatsoever. It offers an intuitive drag-and drop user interface, where users can create programs by linking logical building details. This method can be very useful to businessmen as it allows them quickly design solutions not getting digressed into complexities of programming languages.</w:t>
-      </w:r>
-    </w:p>
-    <w:p>
-      <w:pPr>
-        <w:spacing w:line="360" w:lineRule="auto"/>
-        <w:rPr>
-          <w:lang w:val="en-US"/>
-        </w:rPr>
-      </w:pPr>
-    </w:p>
-    <w:p>
-      <w:pPr>
-        <w:spacing w:line="360" w:lineRule="auto"/>
-        <w:rPr>
-          <w:lang w:val="en-US"/>
-        </w:rPr>
-      </w:pPr>
-      <w:r>
-        <w:rPr>
-          <w:lang w:val="en-US"/>
-        </w:rPr>
         <w:t>Although they significantly reduce the time for project completion and overcome technical barriers considerably, both methods have considerable disadvantages. For the sake of meeting some criteria, sophisticated and highly individualized apps may still require old-fashioned code. Additionally, relying too heavily on such platforms will restrict the functionality of your applications and build up more dependence on the platform provider for changes or maintenance. Notwithstanding these challenges, low-code and no code development is transforming the software industry by providing a new generation of creatives with easy innovations that have democratized app creation.</w:t>
       </w:r>
     </w:p>
@@ -3580,13 +3579,107 @@
     </w:p>
     <w:p>
       <w:pPr>
+        <w:spacing w:line="360" w:lineRule="auto"/>
+      </w:pPr>
+      <w:r>
+        <w:t xml:space="preserve">A complete set of tools called PowerApps is intended to let developers create customized apps with little code needed to serve both individual users and businesses. It operates in a no-code environment and connect to Microsoft Office services with ease. It works with typical web browsers and mobile platforms (Windows, iOS, and Android). PowerApps effectively use integrated data sets and operate within the Office 365 domain. </w:t>
+      </w:r>
+      <w:r>
+        <w:t xml:space="preserve">The development of applications can be divided into two </w:t>
+      </w:r>
+      <w:r>
+        <w:t>distinct</w:t>
+      </w:r>
+      <w:r>
+        <w:t xml:space="preserve"> paradigms: the model-driven paradigm, in which data is sourced from supported connectors to enable an ordered and visually compelling data representation, and the canvas-driven paradigm, which gives users the freedom to create interfaces from scratch using simple drag and drop features. Whereas the latter makes use of pre-existing datasets, the former is better at complex tasks, such as database changes</w:t>
+      </w:r>
+      <w:r>
+        <w:t xml:space="preserve"> (Palmer, 2020)</w:t>
+      </w:r>
+      <w:r>
+        <w:t xml:space="preserve">. </w:t>
+      </w:r>
+    </w:p>
+    <w:p>
+      <w:pPr>
+        <w:spacing w:line="360" w:lineRule="auto"/>
+      </w:pPr>
+    </w:p>
+    <w:p>
+      <w:pPr>
+        <w:spacing w:line="360" w:lineRule="auto"/>
+      </w:pPr>
+      <w:r>
+        <w:t xml:space="preserve">An essential part of Office 365, PowerApps enables smooth data sharing between many Microsoft products, including Excel, </w:t>
+      </w:r>
+      <w:proofErr w:type="spellStart"/>
+      <w:r>
+        <w:t>PowerBI</w:t>
+      </w:r>
+      <w:proofErr w:type="spellEnd"/>
+      <w:r>
+        <w:t xml:space="preserve">, and SharePoint. PowerApps also promotes integration inside Microsoft’s business ecosystems. </w:t>
+      </w:r>
+      <w:r>
+        <w:t xml:space="preserve">With PowerApps, users can create, share, and execute programs on any device by </w:t>
+      </w:r>
+      <w:r>
+        <w:t>utilizing</w:t>
+      </w:r>
+      <w:r>
+        <w:t xml:space="preserve"> a cloud-based architecture. It may be integrated with </w:t>
+      </w:r>
+      <w:r>
+        <w:t>several</w:t>
+      </w:r>
+      <w:r>
+        <w:t xml:space="preserve"> different data sources, including on-premises systems and cloud services like Dynamic 365, Microsoft 365, and Azure. It is simpler to create apps that make use of current data and services because to this architecture’s seamless data communication and integration capabilities. </w:t>
+      </w:r>
+      <w:r>
+        <w:t>The compatibility of application deployment across several platforms is further increased with the release of the PowerApps container application. Like Microsoft Excel or Access, PowerApps improves workflow efficiency with a little coding needed. Knowing the software inside and out is crucial since it uses a variety of formulas and functions to carry out frontend and backend operations. As a result, PowerApps became a competent and intuitive tool that facilitates quick and effective application development process in both university and business settings</w:t>
+      </w:r>
+      <w:r>
+        <w:t xml:space="preserve"> </w:t>
+      </w:r>
+      <w:r>
+        <w:t>(Palmer, 2020)</w:t>
+      </w:r>
+      <w:r>
+        <w:t xml:space="preserve">. </w:t>
+      </w:r>
+    </w:p>
+    <w:p>
+      <w:pPr>
+        <w:spacing w:after="160"/>
+        <w:jc w:val="left"/>
+      </w:pPr>
+      <w:r>
+        <w:br w:type="page"/>
+      </w:r>
+    </w:p>
+    <w:p>
+      <w:pPr>
         <w:pStyle w:val="Heading2"/>
       </w:pPr>
       <w:bookmarkStart w:id="8" w:name="_Toc156313586"/>
       <w:r>
+        <w:lastRenderedPageBreak/>
         <w:t>Introduction to PowerApps</w:t>
       </w:r>
       <w:bookmarkEnd w:id="8"/>
+    </w:p>
+    <w:p>
+      <w:r>
+        <w:t xml:space="preserve">Write a little and explain different types of </w:t>
+      </w:r>
+      <w:proofErr w:type="spellStart"/>
+      <w:r>
+        <w:t>powerapps</w:t>
+      </w:r>
+      <w:proofErr w:type="spellEnd"/>
+      <w:r>
+        <w:t xml:space="preserve">. </w:t>
+      </w:r>
     </w:p>
     <w:p>
       <w:pPr>
@@ -3808,25 +3901,7 @@
           <w:szCs w:val="24"/>
           <w:lang w:val="en-US"/>
         </w:rPr>
-        <w:t xml:space="preserve">Woo, M. Y. (2020). The rise of no/low code software development—no experience </w:t>
-      </w:r>
-      <w:proofErr w:type="gramStart"/>
-      <w:r>
-        <w:rPr>
-          <w:rFonts w:cs="Times New Roman"/>
-          <w:szCs w:val="24"/>
-          <w:lang w:val="en-US"/>
-        </w:rPr>
-        <w:t>needed?.</w:t>
-      </w:r>
-      <w:proofErr w:type="gramEnd"/>
-      <w:r>
-        <w:rPr>
-          <w:rFonts w:cs="Times New Roman"/>
-          <w:szCs w:val="24"/>
-          <w:lang w:val="en-US"/>
-        </w:rPr>
-        <w:t xml:space="preserve"> Engineering</w:t>
+        <w:t>Woo, M. Y. (2020). The rise of no/low code software development—no experience needed?. Engineering</w:t>
       </w:r>
       <w:r>
         <w:rPr>
@@ -4502,6 +4577,67 @@
     </w:p>
     <w:p>
       <w:pPr>
+        <w:spacing w:line="240" w:lineRule="auto"/>
+        <w:jc w:val="left"/>
+        <w:rPr>
+          <w:rStyle w:val="Hyperlink"/>
+          <w:rFonts w:cs="Times New Roman"/>
+          <w:shd w:val="clear" w:color="auto" w:fill="FFFFFF"/>
+        </w:rPr>
+      </w:pPr>
+    </w:p>
+    <w:p>
+      <w:pPr>
+        <w:spacing w:line="240" w:lineRule="auto"/>
+        <w:jc w:val="left"/>
+        <w:rPr>
+          <w:rStyle w:val="Hyperlink"/>
+          <w:rFonts w:cs="Times New Roman"/>
+          <w:shd w:val="clear" w:color="auto" w:fill="FFFFFF"/>
+        </w:rPr>
+      </w:pPr>
+      <w:r>
+        <w:rPr>
+          <w:rFonts w:cs="Times New Roman"/>
+          <w:color w:val="1E1D1A"/>
+          <w:shd w:val="clear" w:color="auto" w:fill="FFFFFF"/>
+        </w:rPr>
+        <w:t>Palmer Troy (2023). Microsoft PowerApps as an Alternative Solution to Business Application Development</w:t>
+      </w:r>
+      <w:r>
+        <w:rPr>
+          <w:rStyle w:val="Hyperlink"/>
+          <w:rFonts w:cs="Times New Roman"/>
+          <w:u w:val="none"/>
+          <w:shd w:val="clear" w:color="auto" w:fill="FFFFFF"/>
+        </w:rPr>
+        <w:t>,</w:t>
+      </w:r>
+      <w:r>
+        <w:rPr>
+          <w:rStyle w:val="Hyperlink"/>
+          <w:rFonts w:cs="Times New Roman"/>
+          <w:u w:val="none"/>
+          <w:shd w:val="clear" w:color="auto" w:fill="FFFFFF"/>
+        </w:rPr>
+        <w:t xml:space="preserve"> </w:t>
+      </w:r>
+      <w:hyperlink r:id="rId23" w:history="1">
+        <w:r>
+          <w:rPr>
+            <w:rStyle w:val="Hyperlink"/>
+            <w:rFonts w:ascii="NunitoSans" w:hAnsi="NunitoSans"/>
+            <w:color w:val="0888FF"/>
+            <w:sz w:val="21"/>
+            <w:szCs w:val="21"/>
+            <w:shd w:val="clear" w:color="auto" w:fill="FFFFFF"/>
+          </w:rPr>
+          <w:t>https://urn.fi/URN:NBN:fi:amk-2020120325932</w:t>
+        </w:r>
+      </w:hyperlink>
+    </w:p>
+    <w:p>
+      <w:pPr>
         <w:spacing w:after="160"/>
         <w:jc w:val="left"/>
         <w:rPr>
@@ -4563,7 +4699,7 @@
       </w:pPr>
     </w:p>
     <w:sectPr>
-      <w:headerReference w:type="default" r:id="rId23"/>
+      <w:headerReference w:type="default" r:id="rId24"/>
       <w:pgSz w:w="11906" w:h="16838" w:code="9"/>
       <w:pgMar w:top="1418" w:right="851" w:bottom="1418" w:left="1134" w:header="709" w:footer="709" w:gutter="0"/>
       <w:pgNumType w:start="1"/>

</xml_diff>

<commit_message>
Academic file for wihi
</commit_message>
<xml_diff>
--- a/Thesis.docx
+++ b/Thesis.docx
@@ -679,19 +679,11 @@
                 <w:rFonts w:eastAsia="Times New Roman"/>
               </w:rPr>
             </w:pPr>
-            <w:proofErr w:type="spellStart"/>
             <w:r>
               <w:rPr>
                 <w:rFonts w:eastAsia="Times New Roman"/>
               </w:rPr>
-              <w:t>Centria</w:t>
-            </w:r>
-            <w:proofErr w:type="spellEnd"/>
-            <w:r>
-              <w:rPr>
-                <w:rFonts w:eastAsia="Times New Roman"/>
-              </w:rPr>
-              <w:t xml:space="preserve"> University </w:t>
+              <w:t xml:space="preserve">Centria University </w:t>
             </w:r>
           </w:p>
           <w:p>
@@ -905,19 +897,11 @@
               <w:spacing w:before="0" w:beforeAutospacing="0" w:after="0" w:afterAutospacing="0"/>
               <w:jc w:val="left"/>
             </w:pPr>
-            <w:proofErr w:type="spellStart"/>
             <w:r>
               <w:rPr>
                 <w:rFonts w:eastAsia="Times New Roman"/>
               </w:rPr>
-              <w:t>Centria</w:t>
-            </w:r>
-            <w:proofErr w:type="spellEnd"/>
-            <w:r>
-              <w:rPr>
-                <w:rFonts w:eastAsia="Times New Roman"/>
-              </w:rPr>
-              <w:t xml:space="preserve"> </w:t>
+              <w:t xml:space="preserve">Centria </w:t>
             </w:r>
             <w:r>
               <w:rPr>
@@ -1759,7 +1743,23 @@
             <w:noProof/>
             <w:lang w:val="fr-FR"/>
           </w:rPr>
-          <w:t>Basic Structure of Ideas</w:t>
+          <w:t>Basic St</w:t>
+        </w:r>
+        <w:r>
+          <w:rPr>
+            <w:rStyle w:val="Hyperlink"/>
+            <w:noProof/>
+            <w:lang w:val="fr-FR"/>
+          </w:rPr>
+          <w:t>r</w:t>
+        </w:r>
+        <w:r>
+          <w:rPr>
+            <w:rStyle w:val="Hyperlink"/>
+            <w:noProof/>
+            <w:lang w:val="fr-FR"/>
+          </w:rPr>
+          <w:t>ucture of Ideas</w:t>
         </w:r>
         <w:r>
           <w:rPr>
@@ -3189,17 +3189,11 @@
         <w:t>i</w:t>
       </w:r>
       <w:r>
-        <w:t>nclusion in the application development process (</w:t>
-      </w:r>
-      <w:proofErr w:type="spellStart"/>
-      <w:r>
-        <w:t>Rokis</w:t>
-      </w:r>
-      <w:proofErr w:type="spellEnd"/>
+        <w:t>nclusion in the application development process (Rokis</w:t>
+      </w:r>
       <w:r>
         <w:t xml:space="preserve"> &amp; </w:t>
       </w:r>
-      <w:proofErr w:type="spellStart"/>
       <w:r>
         <w:rPr>
           <w:rFonts w:cs="Times New Roman"/>
@@ -3208,7 +3202,6 @@
         </w:rPr>
         <w:t>Kirikova</w:t>
       </w:r>
-      <w:proofErr w:type="spellEnd"/>
       <w:r>
         <w:t>, 2023). These frameworks are positioned to play a crucial role in creating the future landscape of software development as technology advances.</w:t>
       </w:r>
@@ -3271,7 +3264,6 @@
       <w:r>
         <w:t>necessities and advertise pattern, this strict system got to be constant. More iterative techniques, such as Rapid Application Development (RAD), replaced the waterfall model around the 1970s (</w:t>
       </w:r>
-      <w:proofErr w:type="spellStart"/>
       <w:r>
         <w:rPr>
           <w:rFonts w:cs="Times New Roman"/>
@@ -3280,7 +3272,6 @@
         </w:rPr>
         <w:t>Chrismanto</w:t>
       </w:r>
-      <w:proofErr w:type="spellEnd"/>
       <w:r>
         <w:rPr>
           <w:rFonts w:cs="Times New Roman"/>
@@ -3323,15 +3314,7 @@
         <w:t>saw the emergence of agile methodologies such as Scrum and Extreme Programming with XP. Chopping down the development process into smaller periods referred to as sprints, agile methodologies embraced flexibility and responsiveness in its workflow</w:t>
       </w:r>
       <w:r>
-        <w:t xml:space="preserve"> (</w:t>
-      </w:r>
-      <w:proofErr w:type="spellStart"/>
-      <w:r>
-        <w:t>Simplilearn</w:t>
-      </w:r>
-      <w:proofErr w:type="spellEnd"/>
-      <w:r>
-        <w:t>)</w:t>
+        <w:t xml:space="preserve"> (Simplilearn)</w:t>
       </w:r>
       <w:r>
         <w:t>. This approach was suitable for the rapidly developing mod-ern mode of software development because it provided constant feedback and improvement. With the emergence of DevOps – a cooperative model that pairs development application with IT operations, software development lifecycle is now shorter. It supports efficient organization and input rings by its communication, computerization, continuous delivery</w:t>
@@ -3404,17 +3387,9 @@
           <w:lang w:val="fr-FR"/>
         </w:rPr>
         <w:lastRenderedPageBreak/>
-        <w:t xml:space="preserve">Basic Structure of </w:t>
-      </w:r>
-      <w:proofErr w:type="spellStart"/>
-      <w:r>
-        <w:rPr>
-          <w:lang w:val="fr-FR"/>
-        </w:rPr>
-        <w:t>Ideas</w:t>
+        <w:t>Basic Structure of Ideas</w:t>
       </w:r>
       <w:bookmarkEnd w:id="5"/>
-      <w:proofErr w:type="spellEnd"/>
     </w:p>
     <w:p>
       <w:pPr>
@@ -3610,15 +3585,7 @@
         <w:spacing w:line="360" w:lineRule="auto"/>
       </w:pPr>
       <w:r>
-        <w:t xml:space="preserve">An essential part of Office 365, PowerApps enables smooth data sharing between many Microsoft products, including Excel, </w:t>
-      </w:r>
-      <w:proofErr w:type="spellStart"/>
-      <w:r>
-        <w:t>PowerBI</w:t>
-      </w:r>
-      <w:proofErr w:type="spellEnd"/>
-      <w:r>
-        <w:t xml:space="preserve">, and SharePoint. PowerApps also promotes integration inside Microsoft’s business ecosystems. </w:t>
+        <w:t xml:space="preserve">An essential part of Office 365, PowerApps enables smooth data sharing between many Microsoft products, including Excel, PowerBI, and SharePoint. PowerApps also promotes integration inside Microsoft’s business ecosystems. </w:t>
       </w:r>
       <w:r>
         <w:t xml:space="preserve">With PowerApps, users can create, share, and execute programs on any device by </w:t>
@@ -3661,111 +3628,430 @@
       <w:pPr>
         <w:pStyle w:val="Heading2"/>
       </w:pPr>
-      <w:bookmarkStart w:id="8" w:name="_Toc156313586"/>
       <w:r>
         <w:lastRenderedPageBreak/>
-        <w:t>Introduction to PowerApps</w:t>
-      </w:r>
-      <w:bookmarkEnd w:id="8"/>
-    </w:p>
-    <w:p>
-      <w:r>
-        <w:t xml:space="preserve">Write a little and explain different types of </w:t>
-      </w:r>
-      <w:proofErr w:type="spellStart"/>
-      <w:r>
-        <w:t>powerapps</w:t>
-      </w:r>
-      <w:proofErr w:type="spellEnd"/>
-      <w:r>
-        <w:t xml:space="preserve">. </w:t>
+        <w:t>Key features</w:t>
+      </w:r>
+    </w:p>
+    <w:p>
+      <w:r>
+        <w:t>Write a little and explain different types of powerapps</w:t>
       </w:r>
     </w:p>
     <w:p>
       <w:pPr>
         <w:pStyle w:val="Heading2"/>
       </w:pPr>
-      <w:bookmarkStart w:id="9" w:name="_Toc156313587"/>
-      <w:r>
-        <w:t>Key Features</w:t>
-      </w:r>
-      <w:bookmarkEnd w:id="9"/>
-    </w:p>
+      <w:r>
+        <w:t>PowerApps Components</w:t>
+      </w:r>
+    </w:p>
+    <w:p>
+      <w:r>
+        <w:t>Powerapps components</w:t>
+      </w:r>
+      <w:r>
+        <w:t xml:space="preserve"> ref link </w:t>
+      </w:r>
+      <w:hyperlink r:id="rId14" w:history="1">
+        <w:r>
+          <w:rPr>
+            <w:rStyle w:val="Hyperlink"/>
+            <w:rFonts w:ascii="NunitoSans" w:hAnsi="NunitoSans"/>
+            <w:sz w:val="21"/>
+            <w:szCs w:val="21"/>
+            <w:shd w:val="clear" w:color="auto" w:fill="FFFFFF"/>
+          </w:rPr>
+          <w:t>https://urn.fi/URN:NBN:fi:amk-202102222566</w:t>
+        </w:r>
+      </w:hyperlink>
+    </w:p>
+    <w:p/>
     <w:p>
       <w:pPr>
         <w:pStyle w:val="Heading2"/>
       </w:pPr>
-      <w:bookmarkStart w:id="10" w:name="_Toc156313588"/>
-      <w:r>
-        <w:t>PowerApps Components</w:t>
-      </w:r>
-      <w:bookmarkEnd w:id="10"/>
+      <w:r>
+        <w:t>Advantages and disadvantages</w:t>
+      </w:r>
+    </w:p>
+    <w:p>
+      <w:pPr>
+        <w:pStyle w:val="NormalWeb"/>
+        <w:shd w:val="clear" w:color="auto" w:fill="131314"/>
+        <w:spacing w:before="360" w:beforeAutospacing="0" w:after="360" w:afterAutospacing="0"/>
+        <w:rPr>
+          <w:rFonts w:ascii="Arial" w:hAnsi="Arial" w:cs="Arial"/>
+          <w:color w:val="E3E3E3"/>
+          <w:lang w:val="en-FI"/>
+        </w:rPr>
+      </w:pPr>
+      <w:r>
+        <w:rPr>
+          <w:rStyle w:val="Strong"/>
+          <w:rFonts w:ascii="Arial" w:hAnsi="Arial" w:cs="Arial"/>
+          <w:b w:val="0"/>
+          <w:bCs w:val="0"/>
+          <w:color w:val="E3E3E3"/>
+        </w:rPr>
+        <w:t>Quick and easy application development:</w:t>
+      </w:r>
+      <w:r>
+        <w:rPr>
+          <w:rFonts w:ascii="Arial" w:hAnsi="Arial" w:cs="Arial"/>
+          <w:color w:val="E3E3E3"/>
+        </w:rPr>
+        <w:t xml:space="preserve"> PowerApps offers a drag-and-drop interface that makes it easy to create custom applications without extensive coding knowledge. This allows businesses to develop applications quickly and efficiently, without having to rely on expensive developers.</w:t>
+      </w:r>
+    </w:p>
+    <w:p>
+      <w:pPr>
+        <w:pStyle w:val="NormalWeb"/>
+        <w:shd w:val="clear" w:color="auto" w:fill="131314"/>
+        <w:spacing w:before="360" w:beforeAutospacing="0" w:after="360" w:afterAutospacing="0"/>
+        <w:rPr>
+          <w:rFonts w:ascii="Arial" w:hAnsi="Arial" w:cs="Arial"/>
+          <w:color w:val="E3E3E3"/>
+        </w:rPr>
+      </w:pPr>
+      <w:r>
+        <w:rPr>
+          <w:rStyle w:val="Strong"/>
+          <w:rFonts w:ascii="Arial" w:hAnsi="Arial" w:cs="Arial"/>
+          <w:b w:val="0"/>
+          <w:bCs w:val="0"/>
+          <w:color w:val="E3E3E3"/>
+        </w:rPr>
+        <w:t>Cost-effective solution:</w:t>
+      </w:r>
+      <w:r>
+        <w:rPr>
+          <w:rFonts w:ascii="Arial" w:hAnsi="Arial" w:cs="Arial"/>
+          <w:color w:val="E3E3E3"/>
+        </w:rPr>
+        <w:t xml:space="preserve"> PowerApps is a low-code platform, which means that it requires less development time and resources than traditional coding. This can save businesses a significant amount of money, especially when developing multiple applications.</w:t>
+      </w:r>
+    </w:p>
+    <w:p>
+      <w:pPr>
+        <w:pStyle w:val="NormalWeb"/>
+        <w:shd w:val="clear" w:color="auto" w:fill="131314"/>
+        <w:spacing w:before="360" w:beforeAutospacing="0" w:after="360" w:afterAutospacing="0"/>
+        <w:rPr>
+          <w:rFonts w:ascii="Arial" w:hAnsi="Arial" w:cs="Arial"/>
+          <w:color w:val="E3E3E3"/>
+        </w:rPr>
+      </w:pPr>
+      <w:r>
+        <w:rPr>
+          <w:rStyle w:val="Strong"/>
+          <w:rFonts w:ascii="Arial" w:hAnsi="Arial" w:cs="Arial"/>
+          <w:b w:val="0"/>
+          <w:bCs w:val="0"/>
+          <w:color w:val="E3E3E3"/>
+        </w:rPr>
+        <w:t>Integration with Microsoft Dynamics 365:</w:t>
+      </w:r>
+      <w:r>
+        <w:rPr>
+          <w:rFonts w:ascii="Arial" w:hAnsi="Arial" w:cs="Arial"/>
+          <w:color w:val="E3E3E3"/>
+        </w:rPr>
+        <w:t xml:space="preserve"> PowerApps is tightly integrated with Microsoft Dynamics 365, a popular enterprise resource planning (ERP) system. This makes it easy to connect PowerApps applications to existing Dynamics 365 data and processes.</w:t>
+      </w:r>
+    </w:p>
+    <w:p>
+      <w:pPr>
+        <w:pStyle w:val="NormalWeb"/>
+        <w:shd w:val="clear" w:color="auto" w:fill="131314"/>
+        <w:spacing w:before="360" w:beforeAutospacing="0" w:after="360" w:afterAutospacing="0"/>
+        <w:rPr>
+          <w:rFonts w:ascii="Arial" w:hAnsi="Arial" w:cs="Arial"/>
+          <w:color w:val="E3E3E3"/>
+        </w:rPr>
+      </w:pPr>
+      <w:r>
+        <w:rPr>
+          <w:rStyle w:val="Strong"/>
+          <w:rFonts w:ascii="Arial" w:hAnsi="Arial" w:cs="Arial"/>
+          <w:b w:val="0"/>
+          <w:bCs w:val="0"/>
+          <w:color w:val="E3E3E3"/>
+        </w:rPr>
+        <w:t>Seamless cross-platform compatibility:</w:t>
+      </w:r>
+      <w:r>
+        <w:rPr>
+          <w:rFonts w:ascii="Arial" w:hAnsi="Arial" w:cs="Arial"/>
+          <w:color w:val="E3E3E3"/>
+        </w:rPr>
+        <w:t xml:space="preserve"> PowerApps applications can be deployed to a variety of devices, including desktops, laptops, tablets, and smartphones. This allows businesses to provide their employees with access to applications from anywhere, anytime.</w:t>
+      </w:r>
+    </w:p>
+    <w:p>
+      <w:pPr>
+        <w:pStyle w:val="NormalWeb"/>
+        <w:shd w:val="clear" w:color="auto" w:fill="131314"/>
+        <w:spacing w:before="360" w:beforeAutospacing="0" w:after="360" w:afterAutospacing="0"/>
+        <w:rPr>
+          <w:rFonts w:ascii="Arial" w:hAnsi="Arial" w:cs="Arial"/>
+          <w:color w:val="E3E3E3"/>
+        </w:rPr>
+      </w:pPr>
+      <w:r>
+        <w:rPr>
+          <w:rStyle w:val="Strong"/>
+          <w:rFonts w:ascii="Arial" w:hAnsi="Arial" w:cs="Arial"/>
+          <w:b w:val="0"/>
+          <w:bCs w:val="0"/>
+          <w:color w:val="E3E3E3"/>
+        </w:rPr>
+        <w:t>Powerful customization options:</w:t>
+      </w:r>
+      <w:r>
+        <w:rPr>
+          <w:rFonts w:ascii="Arial" w:hAnsi="Arial" w:cs="Arial"/>
+          <w:color w:val="E3E3E3"/>
+        </w:rPr>
+        <w:t xml:space="preserve"> PowerApps offers a wide range of customization options, allowing businesses to tailor their applications to their specific needs. This includes the ability to add custom data sources, connect to external services, and create custom controls.</w:t>
+      </w:r>
+    </w:p>
+    <w:p>
+      <w:pPr>
+        <w:pStyle w:val="NormalWeb"/>
+        <w:shd w:val="clear" w:color="auto" w:fill="131314"/>
+        <w:spacing w:before="360" w:beforeAutospacing="0" w:after="360" w:afterAutospacing="0"/>
+        <w:rPr>
+          <w:rFonts w:ascii="Arial" w:hAnsi="Arial" w:cs="Arial"/>
+          <w:color w:val="E3E3E3"/>
+        </w:rPr>
+      </w:pPr>
+      <w:r>
+        <w:rPr>
+          <w:rStyle w:val="Strong"/>
+          <w:rFonts w:ascii="Arial" w:hAnsi="Arial" w:cs="Arial"/>
+          <w:b w:val="0"/>
+          <w:bCs w:val="0"/>
+          <w:color w:val="E3E3E3"/>
+        </w:rPr>
+        <w:t>User-friendly interface:</w:t>
+      </w:r>
+      <w:r>
+        <w:rPr>
+          <w:rFonts w:ascii="Arial" w:hAnsi="Arial" w:cs="Arial"/>
+          <w:color w:val="E3E3E3"/>
+        </w:rPr>
+        <w:t xml:space="preserve"> PowerApps has a simple and intuitive interface that makes it easy for users to learn and navigate. This makes it a good choice for businesses that have employees with varying levels of technical expertise.</w:t>
+      </w:r>
+    </w:p>
+    <w:p>
+      <w:pPr>
+        <w:pStyle w:val="Heading2"/>
+        <w:shd w:val="clear" w:color="auto" w:fill="131314"/>
+        <w:spacing w:before="60" w:after="60"/>
+        <w:rPr>
+          <w:rFonts w:ascii="Arial" w:hAnsi="Arial" w:cs="Arial"/>
+          <w:b w:val="0"/>
+          <w:color w:val="E3E3E3"/>
+        </w:rPr>
+      </w:pPr>
+      <w:r>
+        <w:rPr>
+          <w:rFonts w:ascii="Arial" w:hAnsi="Arial" w:cs="Arial"/>
+          <w:b w:val="0"/>
+          <w:bCs/>
+          <w:color w:val="E3E3E3"/>
+        </w:rPr>
+        <w:t>Disadvantages of PowerApps</w:t>
+      </w:r>
+    </w:p>
+    <w:p>
+      <w:pPr>
+        <w:pStyle w:val="NormalWeb"/>
+        <w:shd w:val="clear" w:color="auto" w:fill="131314"/>
+        <w:spacing w:before="360" w:beforeAutospacing="0" w:after="360" w:afterAutospacing="0"/>
+        <w:rPr>
+          <w:rFonts w:ascii="Arial" w:hAnsi="Arial" w:cs="Arial"/>
+          <w:color w:val="E3E3E3"/>
+        </w:rPr>
+      </w:pPr>
+      <w:r>
+        <w:rPr>
+          <w:rStyle w:val="Strong"/>
+          <w:rFonts w:ascii="Arial" w:hAnsi="Arial" w:cs="Arial"/>
+          <w:b w:val="0"/>
+          <w:bCs w:val="0"/>
+          <w:color w:val="E3E3E3"/>
+        </w:rPr>
+        <w:t>Limited scalability:</w:t>
+      </w:r>
+      <w:r>
+        <w:rPr>
+          <w:rFonts w:ascii="Arial" w:hAnsi="Arial" w:cs="Arial"/>
+          <w:color w:val="E3E3E3"/>
+        </w:rPr>
+        <w:t xml:space="preserve"> PowerApps is not designed for applications that require a high level of scalability or performance. For applications that need to handle a large number of users or complex data sets, a more traditional development platform may be a better option.</w:t>
+      </w:r>
+    </w:p>
+    <w:p>
+      <w:pPr>
+        <w:pStyle w:val="NormalWeb"/>
+        <w:shd w:val="clear" w:color="auto" w:fill="131314"/>
+        <w:spacing w:before="360" w:beforeAutospacing="0" w:after="360" w:afterAutospacing="0"/>
+        <w:rPr>
+          <w:rFonts w:ascii="Arial" w:hAnsi="Arial" w:cs="Arial"/>
+          <w:color w:val="E3E3E3"/>
+        </w:rPr>
+      </w:pPr>
+      <w:r>
+        <w:rPr>
+          <w:rStyle w:val="Strong"/>
+          <w:rFonts w:ascii="Arial" w:hAnsi="Arial" w:cs="Arial"/>
+          <w:b w:val="0"/>
+          <w:bCs w:val="0"/>
+          <w:color w:val="E3E3E3"/>
+        </w:rPr>
+        <w:t>Limited security features:</w:t>
+      </w:r>
+      <w:r>
+        <w:rPr>
+          <w:rFonts w:ascii="Arial" w:hAnsi="Arial" w:cs="Arial"/>
+          <w:color w:val="E3E3E3"/>
+        </w:rPr>
+        <w:t xml:space="preserve"> PowerApps applications may not be as secure as applications developed using traditional coding languages. This is because PowerApps relies on Azure Active Directory for authentication and authorization, which may not be as secure as custom security solutions.</w:t>
+      </w:r>
+    </w:p>
+    <w:p>
+      <w:pPr>
+        <w:pStyle w:val="NormalWeb"/>
+        <w:shd w:val="clear" w:color="auto" w:fill="131314"/>
+        <w:spacing w:before="360" w:beforeAutospacing="0" w:after="360" w:afterAutospacing="0"/>
+        <w:rPr>
+          <w:rFonts w:ascii="Arial" w:hAnsi="Arial" w:cs="Arial"/>
+          <w:color w:val="E3E3E3"/>
+        </w:rPr>
+      </w:pPr>
+      <w:r>
+        <w:rPr>
+          <w:rStyle w:val="Strong"/>
+          <w:rFonts w:ascii="Arial" w:hAnsi="Arial" w:cs="Arial"/>
+          <w:b w:val="0"/>
+          <w:bCs w:val="0"/>
+          <w:color w:val="E3E3E3"/>
+        </w:rPr>
+        <w:lastRenderedPageBreak/>
+        <w:t>Training requirements:</w:t>
+      </w:r>
+      <w:r>
+        <w:rPr>
+          <w:rFonts w:ascii="Arial" w:hAnsi="Arial" w:cs="Arial"/>
+          <w:color w:val="E3E3E3"/>
+        </w:rPr>
+        <w:t xml:space="preserve"> While PowerApps is easy to learn for individuals with no prior coding experience, some level of training may be required for businesses to effectively implement and manage PowerApps applications.</w:t>
+      </w:r>
+    </w:p>
+    <w:p>
+      <w:pPr>
+        <w:pStyle w:val="NormalWeb"/>
+        <w:shd w:val="clear" w:color="auto" w:fill="131314"/>
+        <w:spacing w:before="360" w:beforeAutospacing="0" w:after="360" w:afterAutospacing="0"/>
+        <w:rPr>
+          <w:rFonts w:ascii="Arial" w:hAnsi="Arial" w:cs="Arial"/>
+          <w:color w:val="E3E3E3"/>
+        </w:rPr>
+      </w:pPr>
+      <w:r>
+        <w:rPr>
+          <w:rStyle w:val="Strong"/>
+          <w:rFonts w:ascii="Arial" w:hAnsi="Arial" w:cs="Arial"/>
+          <w:b w:val="0"/>
+          <w:bCs w:val="0"/>
+          <w:color w:val="E3E3E3"/>
+        </w:rPr>
+        <w:t>Limited customization options for model-driven applications:</w:t>
+      </w:r>
+      <w:r>
+        <w:rPr>
+          <w:rFonts w:ascii="Arial" w:hAnsi="Arial" w:cs="Arial"/>
+          <w:color w:val="E3E3E3"/>
+        </w:rPr>
+        <w:t xml:space="preserve"> Model-driven applications are designed to be quick and easy to create, but they have less flexibility than canvas-driven applications. This means that businesses may have to sacrifice some customization options in order to save time and development costs.</w:t>
+      </w:r>
     </w:p>
     <w:p/>
     <w:p>
+      <w:r>
+        <w:t xml:space="preserve">Ref for this: </w:t>
+      </w:r>
+      <w:hyperlink r:id="rId15" w:history="1">
+        <w:r>
+          <w:rPr>
+            <w:rStyle w:val="Hyperlink"/>
+            <w:rFonts w:ascii="NunitoSans" w:hAnsi="NunitoSans"/>
+            <w:sz w:val="21"/>
+            <w:szCs w:val="21"/>
+            <w:shd w:val="clear" w:color="auto" w:fill="FFFFFF"/>
+          </w:rPr>
+          <w:t>https://urn.fi/URN:NBN:fi:amk-2021052611310</w:t>
+        </w:r>
+      </w:hyperlink>
+    </w:p>
+    <w:p>
       <w:pPr>
         <w:pStyle w:val="Heading1"/>
       </w:pPr>
-      <w:bookmarkStart w:id="11" w:name="_Toc156313589"/>
+      <w:bookmarkStart w:id="8" w:name="_Toc156313589"/>
       <w:bookmarkEnd w:id="6"/>
       <w:r>
         <w:lastRenderedPageBreak/>
         <w:t>Building a crud application with powerapps</w:t>
       </w:r>
+      <w:bookmarkEnd w:id="8"/>
+    </w:p>
+    <w:p>
+      <w:pPr>
+        <w:pStyle w:val="Heading2"/>
+      </w:pPr>
+      <w:bookmarkStart w:id="9" w:name="_Toc156313590"/>
+      <w:r>
+        <w:t>Overview of CRUD Operations</w:t>
+      </w:r>
+      <w:bookmarkEnd w:id="9"/>
+    </w:p>
+    <w:p>
+      <w:pPr>
+        <w:pStyle w:val="Heading2"/>
+        <w:rPr>
+          <w:lang w:val="fr-FR"/>
+        </w:rPr>
+      </w:pPr>
+      <w:bookmarkStart w:id="10" w:name="_Toc156313591"/>
+      <w:r>
+        <w:rPr>
+          <w:lang w:val="fr-FR"/>
+        </w:rPr>
+        <w:t>PowerApps Design For CRUD</w:t>
+      </w:r>
+      <w:bookmarkEnd w:id="10"/>
+    </w:p>
+    <w:p>
+      <w:pPr>
+        <w:pStyle w:val="Heading2"/>
+        <w:rPr>
+          <w:lang w:val="en-US"/>
+        </w:rPr>
+      </w:pPr>
+      <w:bookmarkStart w:id="11" w:name="_Toc156313592"/>
+      <w:r>
+        <w:rPr>
+          <w:lang w:val="en-US"/>
+        </w:rPr>
+        <w:t>Hands-on Demonstration</w:t>
+      </w:r>
       <w:bookmarkEnd w:id="11"/>
     </w:p>
     <w:p>
       <w:pPr>
-        <w:pStyle w:val="Heading2"/>
-      </w:pPr>
-      <w:bookmarkStart w:id="12" w:name="_Toc156313590"/>
-      <w:r>
-        <w:t>Overview of CRUD Operations</w:t>
-      </w:r>
-      <w:bookmarkEnd w:id="12"/>
-    </w:p>
-    <w:p>
-      <w:pPr>
-        <w:pStyle w:val="Heading2"/>
-        <w:rPr>
-          <w:lang w:val="fr-FR"/>
-        </w:rPr>
-      </w:pPr>
-      <w:bookmarkStart w:id="13" w:name="_Toc156313591"/>
-      <w:proofErr w:type="spellStart"/>
-      <w:r>
-        <w:rPr>
-          <w:lang w:val="fr-FR"/>
-        </w:rPr>
-        <w:t>PowerApps</w:t>
-      </w:r>
-      <w:proofErr w:type="spellEnd"/>
-      <w:r>
-        <w:rPr>
-          <w:lang w:val="fr-FR"/>
-        </w:rPr>
-        <w:t xml:space="preserve"> Design For CRUD</w:t>
-      </w:r>
-      <w:bookmarkEnd w:id="13"/>
-    </w:p>
-    <w:p>
-      <w:pPr>
-        <w:pStyle w:val="Heading2"/>
-        <w:rPr>
-          <w:lang w:val="en-US"/>
-        </w:rPr>
-      </w:pPr>
-      <w:bookmarkStart w:id="14" w:name="_Toc156313592"/>
-      <w:r>
-        <w:rPr>
-          <w:lang w:val="en-US"/>
-        </w:rPr>
-        <w:t>Hands-on Demonstration</w:t>
-      </w:r>
-      <w:bookmarkEnd w:id="14"/>
-    </w:p>
-    <w:p>
-      <w:pPr>
         <w:rPr>
           <w:lang w:val="en-US"/>
         </w:rPr>
@@ -3782,12 +4068,12 @@
         <w:pStyle w:val="Heading1"/>
         <w:jc w:val="left"/>
       </w:pPr>
-      <w:bookmarkStart w:id="15" w:name="_Toc156313593"/>
+      <w:bookmarkStart w:id="12" w:name="_Toc156313593"/>
       <w:r>
         <w:lastRenderedPageBreak/>
         <w:t>Conclusion</w:t>
       </w:r>
-      <w:bookmarkEnd w:id="15"/>
+      <w:bookmarkEnd w:id="12"/>
     </w:p>
     <w:p>
       <w:pPr>
@@ -3919,7 +4205,7 @@
         </w:rPr>
         <w:t xml:space="preserve"> </w:t>
       </w:r>
-      <w:hyperlink r:id="rId14" w:history="1">
+      <w:hyperlink r:id="rId16" w:history="1">
         <w:r>
           <w:rPr>
             <w:rStyle w:val="Hyperlink"/>
@@ -3983,25 +4269,7 @@
           <w:szCs w:val="24"/>
           <w:lang w:val="en-US"/>
         </w:rPr>
-        <w:t xml:space="preserve">Kienle, H. M. and </w:t>
-      </w:r>
-      <w:proofErr w:type="spellStart"/>
-      <w:r>
-        <w:rPr>
-          <w:rFonts w:cs="Times New Roman"/>
-          <w:szCs w:val="24"/>
-          <w:lang w:val="en-US"/>
-        </w:rPr>
-        <w:t>Distante</w:t>
-      </w:r>
-      <w:proofErr w:type="spellEnd"/>
-      <w:r>
-        <w:rPr>
-          <w:rFonts w:cs="Times New Roman"/>
-          <w:szCs w:val="24"/>
-          <w:lang w:val="en-US"/>
-        </w:rPr>
-        <w:t>, D. (2013). Evolution of web systems. Evolving Software Systems</w:t>
+        <w:t>Kienle, H. M. and Distante, D. (2013). Evolution of web systems. Evolving Software Systems</w:t>
       </w:r>
       <w:r>
         <w:rPr>
@@ -4019,7 +4287,7 @@
         </w:rPr>
         <w:t xml:space="preserve"> </w:t>
       </w:r>
-      <w:hyperlink r:id="rId15" w:history="1">
+      <w:hyperlink r:id="rId17" w:history="1">
         <w:r>
           <w:rPr>
             <w:rStyle w:val="Hyperlink"/>
@@ -4077,41 +4345,13 @@
           <w:lang w:val="en-US"/>
         </w:rPr>
       </w:pPr>
-      <w:proofErr w:type="spellStart"/>
-      <w:r>
-        <w:rPr>
-          <w:rFonts w:cs="Times New Roman"/>
-          <w:szCs w:val="24"/>
-          <w:lang w:val="en-US"/>
-        </w:rPr>
-        <w:t>Rokis</w:t>
-      </w:r>
-      <w:proofErr w:type="spellEnd"/>
-      <w:r>
-        <w:rPr>
-          <w:rFonts w:cs="Times New Roman"/>
-          <w:szCs w:val="24"/>
-          <w:lang w:val="en-US"/>
-        </w:rPr>
-        <w:t xml:space="preserve">, K. and </w:t>
-      </w:r>
-      <w:proofErr w:type="spellStart"/>
-      <w:r>
-        <w:rPr>
-          <w:rFonts w:cs="Times New Roman"/>
-          <w:szCs w:val="24"/>
-          <w:lang w:val="en-US"/>
-        </w:rPr>
-        <w:t>Kirikova</w:t>
-      </w:r>
-      <w:proofErr w:type="spellEnd"/>
-      <w:r>
-        <w:rPr>
-          <w:rFonts w:cs="Times New Roman"/>
-          <w:szCs w:val="24"/>
-          <w:lang w:val="en-US"/>
-        </w:rPr>
-        <w:t>, M. (2023). Exploring low-code development: a comprehensive literature review. Complex Systems Informatics and Modeling Quarterly</w:t>
+      <w:r>
+        <w:rPr>
+          <w:rFonts w:cs="Times New Roman"/>
+          <w:szCs w:val="24"/>
+          <w:lang w:val="en-US"/>
+        </w:rPr>
+        <w:t>Rokis, K. and Kirikova, M. (2023). Exploring low-code development: a comprehensive literature review. Complex Systems Informatics and Modeling Quarterly</w:t>
       </w:r>
       <w:r>
         <w:rPr>
@@ -4121,7 +4361,7 @@
         </w:rPr>
         <w:t xml:space="preserve">, Available at </w:t>
       </w:r>
-      <w:hyperlink r:id="rId16" w:history="1">
+      <w:hyperlink r:id="rId18" w:history="1">
         <w:r>
           <w:rPr>
             <w:rStyle w:val="Hyperlink"/>
@@ -4184,27 +4424,9 @@
           <w:color w:val="1E1D1A"/>
           <w:shd w:val="clear" w:color="auto" w:fill="FFFFFF"/>
         </w:rPr>
-        <w:t xml:space="preserve">Petersen, K., </w:t>
-      </w:r>
-      <w:proofErr w:type="spellStart"/>
-      <w:r>
-        <w:rPr>
-          <w:rFonts w:cs="Times New Roman"/>
-          <w:color w:val="1E1D1A"/>
-          <w:shd w:val="clear" w:color="auto" w:fill="FFFFFF"/>
-        </w:rPr>
-        <w:t>Wohlin</w:t>
-      </w:r>
-      <w:proofErr w:type="spellEnd"/>
-      <w:r>
-        <w:rPr>
-          <w:rFonts w:cs="Times New Roman"/>
-          <w:color w:val="1E1D1A"/>
-          <w:shd w:val="clear" w:color="auto" w:fill="FFFFFF"/>
-        </w:rPr>
-        <w:t xml:space="preserve">, C., &amp; Baca, D. (2009). The waterfall model in large-scale development. Lecture Notes in Business Information Processing. </w:t>
-      </w:r>
-      <w:hyperlink r:id="rId17" w:history="1">
+        <w:t xml:space="preserve">Petersen, K., Wohlin, C., &amp; Baca, D. (2009). The waterfall model in large-scale development. Lecture Notes in Business Information Processing. </w:t>
+      </w:r>
+      <w:hyperlink r:id="rId19" w:history="1">
         <w:r>
           <w:rPr>
             <w:rStyle w:val="Hyperlink"/>
@@ -4236,59 +4458,31 @@
           <w:shd w:val="clear" w:color="auto" w:fill="FFFFFF"/>
         </w:rPr>
       </w:pPr>
-      <w:proofErr w:type="spellStart"/>
       <w:r>
         <w:rPr>
           <w:rFonts w:cs="Times New Roman"/>
           <w:color w:val="1E1D1A"/>
           <w:shd w:val="clear" w:color="auto" w:fill="FFFFFF"/>
         </w:rPr>
-        <w:t>Chrismanto</w:t>
-      </w:r>
-      <w:proofErr w:type="spellEnd"/>
+        <w:t xml:space="preserve">Chrismanto, A. R., Santoso, H. B., Wibowo, A., Delima, R., &amp; Kristiawan, R. A. (2019). Developing agriculture land mapping using rapid application development (rad): a case study from </w:t>
+      </w:r>
       <w:r>
         <w:rPr>
           <w:rFonts w:cs="Times New Roman"/>
           <w:color w:val="1E1D1A"/>
           <w:shd w:val="clear" w:color="auto" w:fill="FFFFFF"/>
         </w:rPr>
-        <w:t xml:space="preserve">, A. R., Santoso, H. B., Wibowo, A., Delima, R., &amp; </w:t>
-      </w:r>
-      <w:proofErr w:type="spellStart"/>
+        <w:t>I</w:t>
+      </w:r>
       <w:r>
         <w:rPr>
           <w:rFonts w:cs="Times New Roman"/>
           <w:color w:val="1E1D1A"/>
           <w:shd w:val="clear" w:color="auto" w:fill="FFFFFF"/>
         </w:rPr>
-        <w:t>Kristiawan</w:t>
-      </w:r>
-      <w:proofErr w:type="spellEnd"/>
-      <w:r>
-        <w:rPr>
-          <w:rFonts w:cs="Times New Roman"/>
-          <w:color w:val="1E1D1A"/>
-          <w:shd w:val="clear" w:color="auto" w:fill="FFFFFF"/>
-        </w:rPr>
-        <w:t xml:space="preserve">, R. A. (2019). Developing agriculture land mapping using rapid application development (rad): a case study from </w:t>
-      </w:r>
-      <w:r>
-        <w:rPr>
-          <w:rFonts w:cs="Times New Roman"/>
-          <w:color w:val="1E1D1A"/>
-          <w:shd w:val="clear" w:color="auto" w:fill="FFFFFF"/>
-        </w:rPr>
-        <w:t>I</w:t>
-      </w:r>
-      <w:r>
-        <w:rPr>
-          <w:rFonts w:cs="Times New Roman"/>
-          <w:color w:val="1E1D1A"/>
-          <w:shd w:val="clear" w:color="auto" w:fill="FFFFFF"/>
-        </w:rPr>
         <w:t xml:space="preserve">ndonesia. International Journal of Advanced Computer Science and Applications. </w:t>
       </w:r>
-      <w:hyperlink r:id="rId18" w:history="1">
+      <w:hyperlink r:id="rId20" w:history="1">
         <w:r>
           <w:rPr>
             <w:rStyle w:val="Hyperlink"/>
@@ -4318,19 +4512,11 @@
           <w:rFonts w:cs="Times New Roman"/>
         </w:rPr>
       </w:pPr>
-      <w:proofErr w:type="spellStart"/>
-      <w:r>
-        <w:rPr>
-          <w:rFonts w:cs="Times New Roman"/>
-        </w:rPr>
-        <w:t>Simplilearn</w:t>
-      </w:r>
-      <w:proofErr w:type="spellEnd"/>
-      <w:r>
-        <w:rPr>
-          <w:rFonts w:cs="Times New Roman"/>
-        </w:rPr>
-        <w:t xml:space="preserve">, (2023). </w:t>
+      <w:r>
+        <w:rPr>
+          <w:rFonts w:cs="Times New Roman"/>
+        </w:rPr>
+        <w:t xml:space="preserve">Simplilearn, (2023). </w:t>
       </w:r>
       <w:r>
         <w:rPr>
@@ -4344,7 +4530,7 @@
         </w:rPr>
         <w:t>,</w:t>
       </w:r>
-      <w:hyperlink r:id="rId19" w:history="1">
+      <w:hyperlink r:id="rId21" w:history="1">
         <w:r>
           <w:rPr>
             <w:rStyle w:val="Hyperlink"/>
@@ -4401,7 +4587,7 @@
         </w:rPr>
         <w:t xml:space="preserve">, </w:t>
       </w:r>
-      <w:hyperlink r:id="rId20" w:history="1">
+      <w:hyperlink r:id="rId22" w:history="1">
         <w:r>
           <w:rPr>
             <w:rStyle w:val="Hyperlink"/>
@@ -4438,7 +4624,7 @@
         </w:rPr>
         <w:t xml:space="preserve">Böck, A. and Frank, U. (2021). Low-code platform. Business Information Systems Engineering. </w:t>
       </w:r>
-      <w:hyperlink r:id="rId21" w:history="1">
+      <w:hyperlink r:id="rId23" w:history="1">
         <w:r>
           <w:rPr>
             <w:rStyle w:val="Hyperlink"/>
@@ -4500,71 +4686,25 @@
           <w:color w:val="1E1D1A"/>
           <w:shd w:val="clear" w:color="auto" w:fill="FFFFFF"/>
         </w:rPr>
-        <w:t xml:space="preserve">Power </w:t>
-      </w:r>
-      <w:proofErr w:type="spellStart"/>
+        <w:t>Power Appsin käytön aloittaminen</w:t>
+      </w:r>
       <w:r>
         <w:rPr>
           <w:rFonts w:cs="Times New Roman"/>
           <w:color w:val="1E1D1A"/>
           <w:shd w:val="clear" w:color="auto" w:fill="FFFFFF"/>
         </w:rPr>
-        <w:t>Appsin</w:t>
-      </w:r>
-      <w:proofErr w:type="spellEnd"/>
-      <w:r>
-        <w:rPr>
-          <w:rFonts w:cs="Times New Roman"/>
-          <w:color w:val="1E1D1A"/>
+        <w:t xml:space="preserve">. </w:t>
+      </w:r>
+      <w:r>
+        <w:rPr>
+          <w:rStyle w:val="Hyperlink"/>
+          <w:rFonts w:cs="Times New Roman"/>
           <w:shd w:val="clear" w:color="auto" w:fill="FFFFFF"/>
         </w:rPr>
         <w:t xml:space="preserve"> </w:t>
       </w:r>
-      <w:proofErr w:type="spellStart"/>
-      <w:r>
-        <w:rPr>
-          <w:rFonts w:cs="Times New Roman"/>
-          <w:color w:val="1E1D1A"/>
-          <w:shd w:val="clear" w:color="auto" w:fill="FFFFFF"/>
-        </w:rPr>
-        <w:t>käytön</w:t>
-      </w:r>
-      <w:proofErr w:type="spellEnd"/>
-      <w:r>
-        <w:rPr>
-          <w:rFonts w:cs="Times New Roman"/>
-          <w:color w:val="1E1D1A"/>
-          <w:shd w:val="clear" w:color="auto" w:fill="FFFFFF"/>
-        </w:rPr>
-        <w:t xml:space="preserve"> </w:t>
-      </w:r>
-      <w:proofErr w:type="spellStart"/>
-      <w:r>
-        <w:rPr>
-          <w:rFonts w:cs="Times New Roman"/>
-          <w:color w:val="1E1D1A"/>
-          <w:shd w:val="clear" w:color="auto" w:fill="FFFFFF"/>
-        </w:rPr>
-        <w:t>aloittaminen</w:t>
-      </w:r>
-      <w:proofErr w:type="spellEnd"/>
-      <w:r>
-        <w:rPr>
-          <w:rFonts w:cs="Times New Roman"/>
-          <w:color w:val="1E1D1A"/>
-          <w:shd w:val="clear" w:color="auto" w:fill="FFFFFF"/>
-        </w:rPr>
-        <w:t xml:space="preserve">. </w:t>
-      </w:r>
-      <w:r>
-        <w:rPr>
-          <w:rStyle w:val="Hyperlink"/>
-          <w:rFonts w:cs="Times New Roman"/>
-          <w:shd w:val="clear" w:color="auto" w:fill="FFFFFF"/>
-        </w:rPr>
-        <w:t xml:space="preserve"> </w:t>
-      </w:r>
-      <w:hyperlink r:id="rId22" w:history="1">
+      <w:hyperlink r:id="rId24" w:history="1">
         <w:r>
           <w:rPr>
             <w:rStyle w:val="Hyperlink"/>
@@ -4622,7 +4762,7 @@
         </w:rPr>
         <w:t xml:space="preserve"> </w:t>
       </w:r>
-      <w:hyperlink r:id="rId23" w:history="1">
+      <w:hyperlink r:id="rId25" w:history="1">
         <w:r>
           <w:rPr>
             <w:rStyle w:val="Hyperlink"/>
@@ -4699,7 +4839,7 @@
       </w:pPr>
     </w:p>
     <w:sectPr>
-      <w:headerReference w:type="default" r:id="rId24"/>
+      <w:headerReference w:type="default" r:id="rId26"/>
       <w:pgSz w:w="11906" w:h="16838" w:code="9"/>
       <w:pgMar w:top="1418" w:right="851" w:bottom="1418" w:left="1134" w:header="709" w:footer="709" w:gutter="0"/>
       <w:pgNumType w:start="1"/>

</xml_diff>